<commit_message>
INTRODUCCION REVISADA POR MI
</commit_message>
<xml_diff>
--- a/Documentation/Documentacion/CAPITULO 1 - INTRODUCCION.docx
+++ b/Documentation/Documentacion/CAPITULO 1 - INTRODUCCION.docx
@@ -204,7 +204,7 @@
     <w:p>
       <w:pPr>
         <w:rPr>
-          <w:ins w:id="15" w:author="Facundo-std" w:date="2010-06-25T21:29:00Z"/>
+          <w:ins w:id="15" w:author="Facundo-std" w:date="2010-06-26T17:00:00Z"/>
           <w:rStyle w:val="apple-style-span"/>
           <w:rFonts w:cstheme="minorHAnsi"/>
         </w:rPr>
@@ -218,70 +218,136 @@
           <w:delText xml:space="preserve">Esta constante evolución de circuitos integrados ha llevado a la dramática reducción en el dimensionamiento de los transistores. </w:delText>
         </w:r>
       </w:del>
+      <w:del w:id="17" w:author="Facundo-std" w:date="2010-06-26T16:57:00Z">
+        <w:r>
+          <w:rPr>
+            <w:rStyle w:val="apple-style-span"/>
+            <w:rFonts w:cstheme="minorHAnsi"/>
+          </w:rPr>
+          <w:delText xml:space="preserve">Dicho </w:delText>
+        </w:r>
+      </w:del>
+      <w:ins w:id="18" w:author="Facundo-std" w:date="2010-06-26T16:57:00Z">
+        <w:r>
+          <w:rPr>
+            <w:rStyle w:val="apple-style-span"/>
+            <w:rFonts w:cstheme="minorHAnsi"/>
+          </w:rPr>
+          <w:t>Dich</w:t>
+        </w:r>
+        <w:r>
+          <w:rPr>
+            <w:rStyle w:val="apple-style-span"/>
+            <w:rFonts w:cstheme="minorHAnsi"/>
+          </w:rPr>
+          <w:t>a</w:t>
+        </w:r>
+        <w:r>
+          <w:rPr>
+            <w:rStyle w:val="apple-style-span"/>
+            <w:rFonts w:cstheme="minorHAnsi"/>
+          </w:rPr>
+          <w:t xml:space="preserve"> </w:t>
+        </w:r>
+      </w:ins>
+      <w:del w:id="19" w:author="Facundo-std" w:date="2010-06-26T16:57:00Z">
+        <w:r>
+          <w:rPr>
+            <w:rStyle w:val="apple-style-span"/>
+            <w:rFonts w:cstheme="minorHAnsi"/>
+          </w:rPr>
+          <w:delText xml:space="preserve">proceso </w:delText>
+        </w:r>
+      </w:del>
+      <w:ins w:id="20" w:author="Facundo-std" w:date="2010-06-26T16:57:00Z">
+        <w:r>
+          <w:rPr>
+            <w:rStyle w:val="apple-style-span"/>
+            <w:rFonts w:cstheme="minorHAnsi"/>
+          </w:rPr>
+          <w:t>evolucion</w:t>
+        </w:r>
+        <w:r>
+          <w:rPr>
+            <w:rStyle w:val="apple-style-span"/>
+            <w:rFonts w:cstheme="minorHAnsi"/>
+          </w:rPr>
+          <w:t xml:space="preserve"> </w:t>
+        </w:r>
+      </w:ins>
+      <w:del w:id="21" w:author="Facundo-std" w:date="2010-06-25T19:54:00Z">
+        <w:r>
+          <w:rPr>
+            <w:rStyle w:val="apple-style-span"/>
+            <w:rFonts w:cstheme="minorHAnsi"/>
+          </w:rPr>
+          <w:delText xml:space="preserve">converge hasta </w:delText>
+        </w:r>
+      </w:del>
+      <w:ins w:id="22" w:author="Facundo-std" w:date="2010-06-25T19:54:00Z">
+        <w:r>
+          <w:rPr>
+            <w:rStyle w:val="apple-style-span"/>
+            <w:rFonts w:cstheme="minorHAnsi"/>
+          </w:rPr>
+          <w:t xml:space="preserve">tiende a </w:t>
+        </w:r>
+      </w:ins>
       <w:r>
         <w:rPr>
           <w:rStyle w:val="apple-style-span"/>
           <w:rFonts w:cstheme="minorHAnsi"/>
         </w:rPr>
-        <w:t xml:space="preserve">Dicho proceso </w:t>
+        <w:t xml:space="preserve">un límite en el cual la </w:t>
       </w:r>
-      <w:del w:id="17" w:author="Facundo-std" w:date="2010-06-25T19:54:00Z">
-        <w:r>
-          <w:rPr>
-            <w:rStyle w:val="apple-style-span"/>
-            <w:rFonts w:cstheme="minorHAnsi"/>
-          </w:rPr>
-          <w:delText xml:space="preserve">converge hasta </w:delText>
+      <w:del w:id="23" w:author="Facundo-std" w:date="2010-06-25T19:54:00Z">
+        <w:r>
+          <w:rPr>
+            <w:rStyle w:val="apple-style-span"/>
+            <w:rFonts w:cstheme="minorHAnsi"/>
+          </w:rPr>
+          <w:delText>in</w:delText>
         </w:r>
       </w:del>
-      <w:ins w:id="18" w:author="Facundo-std" w:date="2010-06-25T19:54:00Z">
-        <w:r>
-          <w:rPr>
-            <w:rStyle w:val="apple-style-span"/>
-            <w:rFonts w:cstheme="minorHAnsi"/>
-          </w:rPr>
-          <w:t xml:space="preserve">tiende a </w:t>
-        </w:r>
-      </w:ins>
       <w:r>
         <w:rPr>
           <w:rStyle w:val="apple-style-span"/>
           <w:rFonts w:cstheme="minorHAnsi"/>
         </w:rPr>
-        <w:t xml:space="preserve">un límite en el cual la </w:t>
+        <w:t xml:space="preserve">vulnerabilidad a errores causados por agentes externos es muy </w:t>
       </w:r>
-      <w:del w:id="19" w:author="Facundo-std" w:date="2010-06-25T19:54:00Z">
-        <w:r>
-          <w:rPr>
-            <w:rStyle w:val="apple-style-span"/>
-            <w:rFonts w:cstheme="minorHAnsi"/>
-          </w:rPr>
-          <w:delText>in</w:delText>
+      <w:del w:id="24" w:author="Facundo-std" w:date="2010-06-25T19:55:00Z">
+        <w:r>
+          <w:rPr>
+            <w:rStyle w:val="apple-style-span"/>
+            <w:rFonts w:cstheme="minorHAnsi"/>
+          </w:rPr>
+          <w:delText>poco deseada</w:delText>
         </w:r>
       </w:del>
+      <w:ins w:id="25" w:author="Facundo-std" w:date="2010-06-25T19:55:00Z">
+        <w:r>
+          <w:rPr>
+            <w:rStyle w:val="apple-style-span"/>
+            <w:rFonts w:cstheme="minorHAnsi"/>
+          </w:rPr>
+          <w:t>probable</w:t>
+        </w:r>
+      </w:ins>
       <w:r>
         <w:rPr>
           <w:rStyle w:val="apple-style-span"/>
           <w:rFonts w:cstheme="minorHAnsi"/>
         </w:rPr>
-        <w:t xml:space="preserve">vulnerabilidad a errores causados por agentes externos es muy </w:t>
+        <w:t xml:space="preserve">, reduciendo la </w:t>
       </w:r>
-      <w:del w:id="20" w:author="Facundo-std" w:date="2010-06-25T19:55:00Z">
-        <w:r>
-          <w:rPr>
-            <w:rStyle w:val="apple-style-span"/>
-            <w:rFonts w:cstheme="minorHAnsi"/>
-          </w:rPr>
-          <w:delText>poco deseada</w:delText>
-        </w:r>
-      </w:del>
-      <w:ins w:id="21" w:author="Facundo-std" w:date="2010-06-25T19:55:00Z">
-        <w:r>
-          <w:rPr>
-            <w:rStyle w:val="apple-style-span"/>
-            <w:rFonts w:cstheme="minorHAnsi"/>
-          </w:rPr>
-          <w:t>probable</w:t>
+      <w:ins w:id="26" w:author="Facundo-std" w:date="2010-06-25T21:44:00Z">
+        <w:r>
+          <w:rPr>
+            <w:rStyle w:val="apple-style-span"/>
+            <w:rFonts w:cstheme="minorHAnsi"/>
+          </w:rPr>
+          <w:t>con</w:t>
         </w:r>
       </w:ins>
       <w:r>
@@ -289,25 +355,9 @@
           <w:rStyle w:val="apple-style-span"/>
           <w:rFonts w:cstheme="minorHAnsi"/>
         </w:rPr>
-        <w:t xml:space="preserve">, reduciendo la </w:t>
-      </w:r>
-      <w:ins w:id="22" w:author="Facundo-std" w:date="2010-06-25T21:44:00Z">
-        <w:r>
-          <w:rPr>
-            <w:rStyle w:val="apple-style-span"/>
-            <w:rFonts w:cstheme="minorHAnsi"/>
-          </w:rPr>
-          <w:t>con</w:t>
-        </w:r>
-      </w:ins>
-      <w:r>
-        <w:rPr>
-          <w:rStyle w:val="apple-style-span"/>
-          <w:rFonts w:cstheme="minorHAnsi"/>
-        </w:rPr>
         <w:t xml:space="preserve">fiabilidad de los circuitos </w:t>
       </w:r>
-      <w:del w:id="23" w:author="Facundo-std" w:date="2010-06-25T19:55:00Z">
+      <w:del w:id="27" w:author="Facundo-std" w:date="2010-06-25T19:55:00Z">
         <w:r>
           <w:rPr>
             <w:rStyle w:val="apple-style-span"/>
@@ -316,7 +366,7 @@
           <w:delText>considerados</w:delText>
         </w:r>
       </w:del>
-      <w:ins w:id="24" w:author="Facundo-std" w:date="2010-06-25T19:55:00Z">
+      <w:ins w:id="28" w:author="Facundo-std" w:date="2010-06-25T19:55:00Z">
         <w:r>
           <w:rPr>
             <w:rStyle w:val="apple-style-span"/>
@@ -343,55 +393,346 @@
     <w:p>
       <w:pPr>
         <w:rPr>
-          <w:ins w:id="25" w:author="Facundo-std" w:date="2010-06-25T21:48:00Z"/>
+          <w:ins w:id="29" w:author="Facundo-std" w:date="2010-06-26T17:00:00Z"/>
           <w:rStyle w:val="apple-style-span"/>
           <w:rFonts w:cstheme="minorHAnsi"/>
         </w:rPr>
       </w:pPr>
-      <w:ins w:id="26" w:author="Facundo-std" w:date="2010-06-25T21:30:00Z">
-        <w:r>
-          <w:rPr>
-            <w:rStyle w:val="apple-style-span"/>
-            <w:rFonts w:cstheme="minorHAnsi"/>
-          </w:rPr>
-          <w:t xml:space="preserve">Cuando estos dispositivos </w:t>
-        </w:r>
-      </w:ins>
-      <w:ins w:id="27" w:author="Facundo-std" w:date="2010-06-25T21:32:00Z">
-        <w:r>
-          <w:rPr>
-            <w:rStyle w:val="apple-style-span"/>
-            <w:rFonts w:cstheme="minorHAnsi"/>
-          </w:rPr>
-          <w:t>son</w:t>
-        </w:r>
-      </w:ins>
-      <w:ins w:id="28" w:author="Facundo-std" w:date="2010-06-25T21:43:00Z">
-        <w:r>
-          <w:rPr>
-            <w:rStyle w:val="apple-style-span"/>
-            <w:rFonts w:cstheme="minorHAnsi"/>
-          </w:rPr>
-          <w:t xml:space="preserve"> elementos de los cuales depende la vida humana, </w:t>
-        </w:r>
-        <w:r>
-          <w:rPr>
-            <w:rStyle w:val="apple-style-span"/>
-            <w:rFonts w:cstheme="minorHAnsi"/>
-          </w:rPr>
-          <w:t>como equipamiento médico o espacial, el problema</w:t>
-        </w:r>
-      </w:ins>
-      <w:ins w:id="29" w:author="Facundo-std" w:date="2010-06-25T21:44:00Z">
-        <w:r>
-          <w:rPr>
-            <w:rStyle w:val="apple-style-span"/>
-            <w:rFonts w:cstheme="minorHAnsi"/>
-          </w:rPr>
-          <w:t xml:space="preserve"> es aun </w:t>
-        </w:r>
-      </w:ins>
-      <w:ins w:id="30" w:author="Facundo-std" w:date="2010-06-25T21:47:00Z">
+      <w:ins w:id="30" w:author="Facundo-std" w:date="2010-06-26T17:00:00Z">
+        <w:r>
+          <w:rPr>
+            <w:rStyle w:val="apple-style-span"/>
+            <w:rFonts w:cstheme="minorHAnsi"/>
+          </w:rPr>
+          <w:t xml:space="preserve">Esta </w:t>
+        </w:r>
+        <w:r>
+          <w:rPr>
+            <w:rStyle w:val="apple-style-span"/>
+            <w:rFonts w:cstheme="minorHAnsi"/>
+          </w:rPr>
+          <w:t>radiación</w:t>
+        </w:r>
+        <w:r>
+          <w:rPr>
+            <w:rStyle w:val="apple-style-span"/>
+            <w:rFonts w:cstheme="minorHAnsi"/>
+          </w:rPr>
+          <w:t xml:space="preserve"> produce dife</w:t>
+        </w:r>
+      </w:ins>
+      <w:ins w:id="31" w:author="Facundo-std" w:date="2010-06-26T17:01:00Z">
+        <w:r>
+          <w:rPr>
+            <w:rStyle w:val="apple-style-span"/>
+            <w:rFonts w:cstheme="minorHAnsi"/>
+          </w:rPr>
+          <w:t xml:space="preserve">rentes efectos sobre los dispositivos </w:t>
+        </w:r>
+        <w:r>
+          <w:rPr>
+            <w:rStyle w:val="apple-style-span"/>
+            <w:rFonts w:cstheme="minorHAnsi"/>
+          </w:rPr>
+          <w:t>electrónicos</w:t>
+        </w:r>
+        <w:r>
+          <w:rPr>
+            <w:rStyle w:val="apple-style-span"/>
+            <w:rFonts w:cstheme="minorHAnsi"/>
+          </w:rPr>
+          <w:t xml:space="preserve">. En circuitos </w:t>
+        </w:r>
+        <w:r>
+          <w:rPr>
+            <w:rStyle w:val="apple-style-span"/>
+            <w:rFonts w:cstheme="minorHAnsi"/>
+          </w:rPr>
+          <w:t>digitales</w:t>
+        </w:r>
+      </w:ins>
+      <w:ins w:id="32" w:author="Facundo-std" w:date="2010-06-26T17:19:00Z">
+        <w:r>
+          <w:rPr>
+            <w:rStyle w:val="apple-style-span"/>
+            <w:rFonts w:cstheme="minorHAnsi"/>
+          </w:rPr>
+          <w:t xml:space="preserve">, como una memoria por ejemplo, esta falla puede observarse como </w:t>
+        </w:r>
+      </w:ins>
+      <w:ins w:id="33" w:author="Facundo-std" w:date="2010-06-26T17:24:00Z">
+        <w:r>
+          <w:rPr>
+            <w:rStyle w:val="apple-style-span"/>
+            <w:rFonts w:cstheme="minorHAnsi"/>
+          </w:rPr>
+          <w:t xml:space="preserve">una </w:t>
+        </w:r>
+      </w:ins>
+      <w:ins w:id="34" w:author="Facundo-std" w:date="2010-06-26T17:25:00Z">
+        <w:r>
+          <w:rPr>
+            <w:rStyle w:val="apple-style-span"/>
+            <w:rFonts w:cstheme="minorHAnsi"/>
+          </w:rPr>
+          <w:t>variación</w:t>
+        </w:r>
+      </w:ins>
+      <w:ins w:id="35" w:author="Facundo-std" w:date="2010-06-26T17:19:00Z">
+        <w:r>
+          <w:rPr>
+            <w:rStyle w:val="apple-style-span"/>
+            <w:rFonts w:cstheme="minorHAnsi"/>
+          </w:rPr>
+          <w:t xml:space="preserve"> de </w:t>
+        </w:r>
+      </w:ins>
+      <w:ins w:id="36" w:author="Facundo-std" w:date="2010-06-26T17:20:00Z">
+        <w:r>
+          <w:rPr>
+            <w:rStyle w:val="apple-style-span"/>
+            <w:rFonts w:cstheme="minorHAnsi"/>
+          </w:rPr>
+          <w:t>un</w:t>
+        </w:r>
+      </w:ins>
+      <w:ins w:id="37" w:author="Facundo-std" w:date="2010-06-26T17:19:00Z">
+        <w:r>
+          <w:rPr>
+            <w:rStyle w:val="apple-style-span"/>
+            <w:rFonts w:cstheme="minorHAnsi"/>
+          </w:rPr>
+          <w:t xml:space="preserve"> nivel</w:t>
+        </w:r>
+      </w:ins>
+      <w:ins w:id="38" w:author="Facundo-std" w:date="2010-06-26T17:20:00Z">
+        <w:r>
+          <w:rPr>
+            <w:rStyle w:val="apple-style-span"/>
+            <w:rFonts w:cstheme="minorHAnsi"/>
+          </w:rPr>
+          <w:t xml:space="preserve"> </w:t>
+        </w:r>
+      </w:ins>
+      <w:ins w:id="39" w:author="Facundo-std" w:date="2010-06-26T17:19:00Z">
+        <w:r>
+          <w:rPr>
+            <w:rStyle w:val="apple-style-span"/>
+            <w:rFonts w:cstheme="minorHAnsi"/>
+          </w:rPr>
+          <w:t>lógico</w:t>
+        </w:r>
+      </w:ins>
+      <w:ins w:id="40" w:author="Facundo-std" w:date="2010-06-26T17:20:00Z">
+        <w:r>
+          <w:rPr>
+            <w:rStyle w:val="apple-style-span"/>
+            <w:rFonts w:cstheme="minorHAnsi"/>
+          </w:rPr>
+          <w:t xml:space="preserve"> </w:t>
+        </w:r>
+      </w:ins>
+      <w:ins w:id="41" w:author="Facundo-std" w:date="2010-06-26T17:19:00Z">
+        <w:r>
+          <w:rPr>
+            <w:rStyle w:val="apple-style-span"/>
+            <w:rFonts w:cstheme="minorHAnsi"/>
+          </w:rPr>
+          <w:t>almacenad</w:t>
+        </w:r>
+      </w:ins>
+      <w:ins w:id="42" w:author="Facundo-std" w:date="2010-06-26T17:20:00Z">
+        <w:r>
+          <w:rPr>
+            <w:rStyle w:val="apple-style-span"/>
+            <w:rFonts w:cstheme="minorHAnsi"/>
+          </w:rPr>
+          <w:t>o</w:t>
+        </w:r>
+      </w:ins>
+      <w:ins w:id="43" w:author="Facundo-std" w:date="2010-06-26T17:25:00Z">
+        <w:r>
+          <w:rPr>
+            <w:rStyle w:val="apple-style-span"/>
+            <w:rFonts w:cstheme="minorHAnsi"/>
+          </w:rPr>
+          <w:t xml:space="preserve">; en circuitos </w:t>
+        </w:r>
+        <w:r>
+          <w:rPr>
+            <w:rStyle w:val="apple-style-span"/>
+            <w:rFonts w:cstheme="minorHAnsi"/>
+          </w:rPr>
+          <w:t>analógicos</w:t>
+        </w:r>
+        <w:r>
+          <w:rPr>
+            <w:rStyle w:val="apple-style-span"/>
+            <w:rFonts w:cstheme="minorHAnsi"/>
+          </w:rPr>
+          <w:t>, esta falla</w:t>
+        </w:r>
+      </w:ins>
+      <w:ins w:id="44" w:author="Facundo-std" w:date="2010-06-26T17:28:00Z">
+        <w:r>
+          <w:rPr>
+            <w:rStyle w:val="apple-style-span"/>
+            <w:rFonts w:cstheme="minorHAnsi"/>
+          </w:rPr>
+          <w:t xml:space="preserve"> se manifiesta en una </w:t>
+        </w:r>
+        <w:r>
+          <w:rPr>
+            <w:rStyle w:val="apple-style-span"/>
+            <w:rFonts w:cstheme="minorHAnsi"/>
+          </w:rPr>
+          <w:t>variación</w:t>
+        </w:r>
+        <w:r>
+          <w:rPr>
+            <w:rStyle w:val="apple-style-span"/>
+            <w:rFonts w:cstheme="minorHAnsi"/>
+          </w:rPr>
+          <w:t xml:space="preserve"> </w:t>
+        </w:r>
+        <w:r>
+          <w:rPr>
+            <w:rStyle w:val="apple-style-span"/>
+            <w:rFonts w:cstheme="minorHAnsi"/>
+          </w:rPr>
+          <w:t>transitoria</w:t>
+        </w:r>
+      </w:ins>
+      <w:ins w:id="45" w:author="Facundo-std" w:date="2010-06-26T17:33:00Z">
+        <w:r>
+          <w:rPr>
+            <w:rStyle w:val="apple-style-span"/>
+            <w:rFonts w:cstheme="minorHAnsi"/>
+          </w:rPr>
+          <w:t xml:space="preserve"> de un determinado nivel. Pero </w:t>
+        </w:r>
+      </w:ins>
+      <w:ins w:id="46" w:author="Facundo-std" w:date="2010-06-26T17:34:00Z">
+        <w:r>
+          <w:rPr>
+            <w:rStyle w:val="apple-style-span"/>
+            <w:rFonts w:cstheme="minorHAnsi"/>
+          </w:rPr>
+          <w:t>según</w:t>
+        </w:r>
+        <w:r>
+          <w:rPr>
+            <w:rStyle w:val="apple-style-span"/>
+            <w:rFonts w:cstheme="minorHAnsi"/>
+          </w:rPr>
+          <w:t xml:space="preserve"> su </w:t>
+        </w:r>
+        <w:r>
+          <w:rPr>
+            <w:rStyle w:val="apple-style-span"/>
+            <w:rFonts w:cstheme="minorHAnsi"/>
+          </w:rPr>
+          <w:t>energía</w:t>
+        </w:r>
+        <w:r>
+          <w:rPr>
+            <w:rStyle w:val="apple-style-span"/>
+            <w:rFonts w:cstheme="minorHAnsi"/>
+          </w:rPr>
+          <w:t>, estos efectos pueden producir</w:t>
+        </w:r>
+      </w:ins>
+      <w:ins w:id="47" w:author="Facundo-std" w:date="2010-06-26T17:35:00Z">
+        <w:r>
+          <w:rPr>
+            <w:rStyle w:val="apple-style-span"/>
+            <w:rFonts w:cstheme="minorHAnsi"/>
+          </w:rPr>
+          <w:t xml:space="preserve"> hasta</w:t>
+        </w:r>
+      </w:ins>
+      <w:ins w:id="48" w:author="Facundo-std" w:date="2010-06-26T17:34:00Z">
+        <w:r>
+          <w:rPr>
+            <w:rStyle w:val="apple-style-span"/>
+            <w:rFonts w:cstheme="minorHAnsi"/>
+          </w:rPr>
+          <w:t xml:space="preserve"> la </w:t>
+        </w:r>
+        <w:r>
+          <w:rPr>
+            <w:rStyle w:val="apple-style-span"/>
+            <w:rFonts w:cstheme="minorHAnsi"/>
+          </w:rPr>
+          <w:t>destrucción</w:t>
+        </w:r>
+        <w:r>
+          <w:rPr>
+            <w:rStyle w:val="apple-style-span"/>
+            <w:rFonts w:cstheme="minorHAnsi"/>
+          </w:rPr>
+          <w:t xml:space="preserve"> del elemento semiconductor en el que impactan</w:t>
+        </w:r>
+      </w:ins>
+      <w:ins w:id="49" w:author="Facundo-std" w:date="2010-06-26T17:35:00Z">
+        <w:r>
+          <w:rPr>
+            <w:rStyle w:val="apple-style-span"/>
+            <w:rFonts w:cstheme="minorHAnsi"/>
+          </w:rPr>
+          <w:t>.</w:t>
+        </w:r>
+      </w:ins>
+      <w:ins w:id="50" w:author="Facundo-std" w:date="2010-06-26T18:35:00Z">
+        <w:r>
+          <w:rPr>
+            <w:rStyle w:val="apple-style-span"/>
+            <w:rFonts w:cstheme="minorHAnsi"/>
+          </w:rPr>
+          <w:t xml:space="preserve"> En el primer </w:t>
+        </w:r>
+        <w:r>
+          <w:rPr>
+            <w:rStyle w:val="apple-style-span"/>
+            <w:rFonts w:cstheme="minorHAnsi"/>
+          </w:rPr>
+          <w:t>capítulo</w:t>
+        </w:r>
+        <w:r>
+          <w:rPr>
+            <w:rStyle w:val="apple-style-span"/>
+            <w:rFonts w:cstheme="minorHAnsi"/>
+          </w:rPr>
+          <w:t xml:space="preserve"> se </w:t>
+        </w:r>
+        <w:r>
+          <w:rPr>
+            <w:rStyle w:val="apple-style-span"/>
+            <w:rFonts w:cstheme="minorHAnsi"/>
+          </w:rPr>
+          <w:t>describirá</w:t>
+        </w:r>
+        <w:r>
+          <w:rPr>
+            <w:rStyle w:val="apple-style-span"/>
+            <w:rFonts w:cstheme="minorHAnsi"/>
+          </w:rPr>
+          <w:t xml:space="preserve"> el </w:t>
+        </w:r>
+        <w:r>
+          <w:rPr>
+            <w:rStyle w:val="apple-style-span"/>
+            <w:rFonts w:cstheme="minorHAnsi"/>
+          </w:rPr>
+          <w:t>fenómeno</w:t>
+        </w:r>
+        <w:r>
+          <w:rPr>
+            <w:rStyle w:val="apple-style-span"/>
+            <w:rFonts w:cstheme="minorHAnsi"/>
+          </w:rPr>
+          <w:t xml:space="preserve"> </w:t>
+        </w:r>
         <w:r>
           <w:rPr>
             <w:rStyle w:val="apple-style-span"/>
@@ -399,92 +740,503 @@
           </w:rPr>
           <w:t>más</w:t>
         </w:r>
-      </w:ins>
-      <w:ins w:id="31" w:author="Facundo-std" w:date="2010-06-25T21:44:00Z">
-        <w:r>
-          <w:rPr>
-            <w:rStyle w:val="apple-style-span"/>
-            <w:rFonts w:cstheme="minorHAnsi"/>
-          </w:rPr>
-          <w:t xml:space="preserve"> grande y la confiabilidad se vuelve un factor sumamente importante. </w:t>
+        <w:r>
+          <w:rPr>
+            <w:rStyle w:val="apple-style-span"/>
+            <w:rFonts w:cstheme="minorHAnsi"/>
+          </w:rPr>
+          <w:t xml:space="preserve"> detalladamente.</w:t>
         </w:r>
       </w:ins>
     </w:p>
     <w:p>
       <w:pPr>
         <w:rPr>
+          <w:ins w:id="51" w:author="Facundo-std" w:date="2010-06-26T18:09:00Z"/>
           <w:rStyle w:val="apple-style-span"/>
           <w:rFonts w:cstheme="minorHAnsi"/>
         </w:rPr>
       </w:pPr>
-      <w:ins w:id="32" w:author="Facundo-std" w:date="2010-06-25T21:48:00Z">
-        <w:r>
-          <w:rPr>
-            <w:rStyle w:val="apple-style-span"/>
-            <w:rFonts w:cstheme="minorHAnsi"/>
-          </w:rPr>
-          <w:t xml:space="preserve">En el primer </w:t>
-        </w:r>
-      </w:ins>
-      <w:ins w:id="33" w:author="Facundo-std" w:date="2010-06-25T21:49:00Z">
-        <w:r>
-          <w:rPr>
-            <w:rStyle w:val="apple-style-span"/>
-            <w:rFonts w:cstheme="minorHAnsi"/>
-          </w:rPr>
-          <w:t xml:space="preserve">capítulo, se </w:t>
-        </w:r>
-        <w:r>
-          <w:rPr>
-            <w:rStyle w:val="apple-style-span"/>
-            <w:rFonts w:cstheme="minorHAnsi"/>
-          </w:rPr>
-          <w:t>describirá</w:t>
-        </w:r>
-        <w:r>
-          <w:rPr>
-            <w:rStyle w:val="apple-style-span"/>
-            <w:rFonts w:cstheme="minorHAnsi"/>
-          </w:rPr>
-          <w:t xml:space="preserve"> el </w:t>
-        </w:r>
-        <w:r>
-          <w:rPr>
-            <w:rStyle w:val="apple-style-span"/>
-            <w:rFonts w:cstheme="minorHAnsi"/>
-          </w:rPr>
-          <w:t>fenómeno</w:t>
-        </w:r>
-        <w:r>
-          <w:rPr>
-            <w:rStyle w:val="apple-style-span"/>
-            <w:rFonts w:cstheme="minorHAnsi"/>
-          </w:rPr>
-          <w:t xml:space="preserve"> que se produce en los transistores </w:t>
-        </w:r>
-      </w:ins>
-      <w:ins w:id="34" w:author="Facundo-std" w:date="2010-06-25T21:50:00Z">
-        <w:r>
-          <w:rPr>
-            <w:rStyle w:val="apple-style-span"/>
-            <w:rFonts w:cstheme="minorHAnsi"/>
-          </w:rPr>
-          <w:t xml:space="preserve">MOS (Metal Oxide </w:t>
-        </w:r>
-        <w:r>
-          <w:rPr>
-            <w:rStyle w:val="apple-style-span"/>
-            <w:rFonts w:cstheme="minorHAnsi"/>
-          </w:rPr>
-          <w:t xml:space="preserve">Semiconductor) cuando es afectado por la </w:t>
-        </w:r>
-        <w:r>
-          <w:rPr>
-            <w:rStyle w:val="apple-style-span"/>
-            <w:rFonts w:cstheme="minorHAnsi"/>
-          </w:rPr>
-          <w:t>ionización</w:t>
-        </w:r>
+      <w:ins w:id="52" w:author="Facundo-std" w:date="2010-06-25T21:30:00Z">
+        <w:r>
+          <w:rPr>
+            <w:rStyle w:val="apple-style-span"/>
+            <w:rFonts w:cstheme="minorHAnsi"/>
+          </w:rPr>
+          <w:t xml:space="preserve">Cuando estos dispositivos </w:t>
+        </w:r>
+      </w:ins>
+      <w:ins w:id="53" w:author="Facundo-std" w:date="2010-06-25T21:32:00Z">
+        <w:r>
+          <w:rPr>
+            <w:rStyle w:val="apple-style-span"/>
+            <w:rFonts w:cstheme="minorHAnsi"/>
+          </w:rPr>
+          <w:t>son</w:t>
+        </w:r>
+      </w:ins>
+      <w:ins w:id="54" w:author="Facundo-std" w:date="2010-06-25T21:43:00Z">
+        <w:r>
+          <w:rPr>
+            <w:rStyle w:val="apple-style-span"/>
+            <w:rFonts w:cstheme="minorHAnsi"/>
+          </w:rPr>
+          <w:t xml:space="preserve"> elementos </w:t>
+        </w:r>
+      </w:ins>
+      <w:ins w:id="55" w:author="Facundo-std" w:date="2010-06-26T18:32:00Z">
+        <w:r>
+          <w:rPr>
+            <w:rStyle w:val="apple-style-span"/>
+            <w:rFonts w:cstheme="minorHAnsi"/>
+          </w:rPr>
+          <w:t>críticos</w:t>
+        </w:r>
+        <w:r>
+          <w:rPr>
+            <w:rStyle w:val="apple-style-span"/>
+            <w:rFonts w:cstheme="minorHAnsi"/>
+          </w:rPr>
+          <w:t xml:space="preserve">  de los sistemas</w:t>
+        </w:r>
+      </w:ins>
+      <w:ins w:id="56" w:author="Facundo-std" w:date="2010-06-25T21:43:00Z">
+        <w:r>
+          <w:rPr>
+            <w:rStyle w:val="apple-style-span"/>
+            <w:rFonts w:cstheme="minorHAnsi"/>
+          </w:rPr>
+          <w:t xml:space="preserve">, </w:t>
+        </w:r>
+        <w:r>
+          <w:rPr>
+            <w:rStyle w:val="apple-style-span"/>
+            <w:rFonts w:cstheme="minorHAnsi"/>
+          </w:rPr>
+          <w:t>como equipamiento médico o espacial, el problema</w:t>
+        </w:r>
+      </w:ins>
+      <w:ins w:id="57" w:author="Facundo-std" w:date="2010-06-25T21:44:00Z">
+        <w:r>
+          <w:rPr>
+            <w:rStyle w:val="apple-style-span"/>
+            <w:rFonts w:cstheme="minorHAnsi"/>
+          </w:rPr>
+          <w:t xml:space="preserve"> es aun </w:t>
+        </w:r>
+      </w:ins>
+      <w:ins w:id="58" w:author="Facundo-std" w:date="2010-06-25T21:47:00Z">
+        <w:r>
+          <w:rPr>
+            <w:rStyle w:val="apple-style-span"/>
+            <w:rFonts w:cstheme="minorHAnsi"/>
+          </w:rPr>
+          <w:t>más</w:t>
+        </w:r>
+      </w:ins>
+      <w:ins w:id="59" w:author="Facundo-std" w:date="2010-06-25T21:44:00Z">
+        <w:r>
+          <w:rPr>
+            <w:rStyle w:val="apple-style-span"/>
+            <w:rFonts w:cstheme="minorHAnsi"/>
+          </w:rPr>
+          <w:t xml:space="preserve"> grande y la confiabilidad se vuelve un factor sumamente importante. </w:t>
+        </w:r>
+      </w:ins>
+      <w:ins w:id="60" w:author="Facundo-std" w:date="2010-06-26T18:04:00Z">
+        <w:r>
+          <w:rPr>
+            <w:rStyle w:val="apple-style-span"/>
+            <w:rFonts w:cstheme="minorHAnsi"/>
+          </w:rPr>
+          <w:t xml:space="preserve">Muchos de </w:t>
+        </w:r>
+      </w:ins>
+      <w:ins w:id="61" w:author="Facundo-std" w:date="2010-06-26T18:05:00Z">
+        <w:r>
+          <w:rPr>
+            <w:rStyle w:val="apple-style-span"/>
+            <w:rFonts w:cstheme="minorHAnsi"/>
+          </w:rPr>
+          <w:t xml:space="preserve">los dispositivos utilizados en estas aéreas </w:t>
+        </w:r>
+      </w:ins>
+      <w:ins w:id="62" w:author="Facundo-std" w:date="2010-06-26T18:08:00Z">
+        <w:r>
+          <w:rPr>
+            <w:rStyle w:val="apple-style-span"/>
+            <w:rFonts w:cstheme="minorHAnsi"/>
+          </w:rPr>
+          <w:t xml:space="preserve">combinan dispositivos </w:t>
+        </w:r>
+        <w:r>
+          <w:rPr>
+            <w:rStyle w:val="apple-style-span"/>
+            <w:rFonts w:cstheme="minorHAnsi"/>
+          </w:rPr>
+          <w:t>analógicos</w:t>
+        </w:r>
+        <w:r>
+          <w:rPr>
+            <w:rStyle w:val="apple-style-span"/>
+            <w:rFonts w:cstheme="minorHAnsi"/>
+          </w:rPr>
+          <w:t xml:space="preserve">, digitales o mixtos. Debido a la gran cantidad de </w:t>
+        </w:r>
+        <w:r>
+          <w:rPr>
+            <w:rStyle w:val="apple-style-span"/>
+            <w:rFonts w:cstheme="minorHAnsi"/>
+          </w:rPr>
+          <w:t>bibliografía</w:t>
+        </w:r>
+        <w:r>
+          <w:rPr>
+            <w:rStyle w:val="apple-style-span"/>
+            <w:rFonts w:cstheme="minorHAnsi"/>
+          </w:rPr>
+          <w:t xml:space="preserve"> enfocada en el estudio de las estructuras digitales, en este trabajo</w:t>
+        </w:r>
+      </w:ins>
+      <w:ins w:id="63" w:author="Facundo-std" w:date="2010-06-26T18:09:00Z">
+        <w:r>
+          <w:rPr>
+            <w:rStyle w:val="apple-style-span"/>
+            <w:rFonts w:cstheme="minorHAnsi"/>
+          </w:rPr>
+          <w:t xml:space="preserve"> se opto por el estudio de los efectos transitorios en estructuras </w:t>
+        </w:r>
+        <w:r>
+          <w:rPr>
+            <w:rStyle w:val="apple-style-span"/>
+            <w:rFonts w:cstheme="minorHAnsi"/>
+          </w:rPr>
+          <w:t>analógicas</w:t>
+        </w:r>
+        <w:r>
+          <w:rPr>
+            <w:rStyle w:val="apple-style-span"/>
+            <w:rFonts w:cstheme="minorHAnsi"/>
+          </w:rPr>
+          <w:t xml:space="preserve"> (</w:t>
+        </w:r>
+      </w:ins>
+      <w:ins w:id="64" w:author="Facundo-std" w:date="2010-06-26T18:14:00Z">
+        <w:r>
+          <w:rPr>
+            <w:rStyle w:val="apple-style-span"/>
+            <w:rFonts w:cstheme="minorHAnsi"/>
+          </w:rPr>
+          <w:t xml:space="preserve">Analog Single-Event Transient - </w:t>
+        </w:r>
+      </w:ins>
+      <w:ins w:id="65" w:author="Facundo-std" w:date="2010-06-26T18:09:00Z">
+        <w:r>
+          <w:rPr>
+            <w:rStyle w:val="apple-style-span"/>
+            <w:rFonts w:cstheme="minorHAnsi"/>
+          </w:rPr>
+          <w:t>ASET).</w:t>
+        </w:r>
+      </w:ins>
+    </w:p>
+    <w:p>
+      <w:pPr>
+        <w:rPr>
+          <w:ins w:id="66" w:author="Facundo-std" w:date="2010-06-26T18:47:00Z"/>
+          <w:rStyle w:val="apple-style-span"/>
+          <w:rFonts w:cstheme="minorHAnsi"/>
+        </w:rPr>
+      </w:pPr>
+      <w:ins w:id="67" w:author="Facundo-std" w:date="2010-06-26T18:09:00Z">
+        <w:r>
+          <w:rPr>
+            <w:rStyle w:val="apple-style-span"/>
+            <w:rFonts w:cstheme="minorHAnsi"/>
+          </w:rPr>
+          <w:t>Particularmente</w:t>
+        </w:r>
+      </w:ins>
+      <w:ins w:id="68" w:author="Facundo-std" w:date="2010-06-26T18:10:00Z">
+        <w:r>
+          <w:rPr>
+            <w:rStyle w:val="apple-style-span"/>
+            <w:rFonts w:cstheme="minorHAnsi"/>
+          </w:rPr>
+          <w:t xml:space="preserve">, </w:t>
+        </w:r>
+      </w:ins>
+      <w:ins w:id="69" w:author="Facundo-std" w:date="2010-06-26T18:15:00Z">
+        <w:r>
+          <w:rPr>
+            <w:rStyle w:val="apple-style-span"/>
+            <w:rFonts w:cstheme="minorHAnsi"/>
+          </w:rPr>
+          <w:t xml:space="preserve">se opto por el </w:t>
+        </w:r>
+      </w:ins>
+      <w:ins w:id="70" w:author="Facundo-std" w:date="2010-06-26T18:16:00Z">
+        <w:r>
+          <w:rPr>
+            <w:rStyle w:val="apple-style-span"/>
+            <w:rFonts w:cstheme="minorHAnsi"/>
+          </w:rPr>
+          <w:t>análisis</w:t>
+        </w:r>
+        <w:r>
+          <w:rPr>
+            <w:rStyle w:val="apple-style-span"/>
+            <w:rFonts w:cstheme="minorHAnsi"/>
+          </w:rPr>
+          <w:t xml:space="preserve"> de</w:t>
+        </w:r>
+      </w:ins>
+      <w:ins w:id="71" w:author="Facundo-std" w:date="2010-06-26T18:05:00Z">
+        <w:r>
+          <w:rPr>
+            <w:rStyle w:val="apple-style-span"/>
+            <w:rFonts w:cstheme="minorHAnsi"/>
+          </w:rPr>
+          <w:t xml:space="preserve"> </w:t>
+        </w:r>
+      </w:ins>
+      <w:ins w:id="72" w:author="Facundo-std" w:date="2010-06-26T18:16:00Z">
+        <w:r>
+          <w:rPr>
+            <w:rStyle w:val="apple-style-span"/>
+            <w:rFonts w:cstheme="minorHAnsi"/>
+          </w:rPr>
+          <w:t xml:space="preserve">un </w:t>
+        </w:r>
+      </w:ins>
+      <w:ins w:id="73" w:author="Facundo-std" w:date="2010-06-26T18:05:00Z">
+        <w:r>
+          <w:rPr>
+            <w:rStyle w:val="apple-style-span"/>
+            <w:rFonts w:cstheme="minorHAnsi"/>
+          </w:rPr>
+          <w:t xml:space="preserve">conversor </w:t>
+        </w:r>
+        <w:r>
+          <w:rPr>
+            <w:rStyle w:val="apple-style-span"/>
+            <w:rFonts w:cstheme="minorHAnsi"/>
+          </w:rPr>
+          <w:t>analógico</w:t>
+        </w:r>
+        <w:r>
+          <w:rPr>
+            <w:rStyle w:val="apple-style-span"/>
+            <w:rFonts w:cstheme="minorHAnsi"/>
+          </w:rPr>
+          <w:t>-digital (AD)</w:t>
+        </w:r>
+      </w:ins>
+      <w:ins w:id="74" w:author="Facundo-std" w:date="2010-06-26T18:06:00Z">
+        <w:r>
+          <w:rPr>
+            <w:rStyle w:val="apple-style-span"/>
+            <w:rFonts w:cstheme="minorHAnsi"/>
+          </w:rPr>
+          <w:t xml:space="preserve"> </w:t>
+        </w:r>
+      </w:ins>
+      <w:ins w:id="75" w:author="Facundo-std" w:date="2010-06-26T18:27:00Z">
+        <w:r>
+          <w:rPr>
+            <w:rStyle w:val="apple-style-span"/>
+            <w:rFonts w:cstheme="minorHAnsi"/>
+          </w:rPr>
+          <w:t>del tipo flash,</w:t>
+        </w:r>
+      </w:ins>
+      <w:ins w:id="76" w:author="Facundo-std" w:date="2010-06-26T18:28:00Z">
+        <w:r>
+          <w:rPr>
+            <w:rStyle w:val="apple-style-span"/>
+            <w:rFonts w:cstheme="minorHAnsi"/>
+          </w:rPr>
+          <w:t xml:space="preserve"> </w:t>
+        </w:r>
+      </w:ins>
+      <w:ins w:id="77" w:author="Facundo-std" w:date="2010-06-26T18:33:00Z">
+        <w:r>
+          <w:rPr>
+            <w:rStyle w:val="apple-style-span"/>
+            <w:rFonts w:cstheme="minorHAnsi"/>
+          </w:rPr>
+          <w:t xml:space="preserve">ya que suelen ser los elementos </w:t>
+        </w:r>
+        <w:r>
+          <w:rPr>
+            <w:rStyle w:val="apple-style-span"/>
+            <w:rFonts w:cstheme="minorHAnsi"/>
+          </w:rPr>
+          <w:t>críticos</w:t>
+        </w:r>
+        <w:r>
+          <w:rPr>
+            <w:rStyle w:val="apple-style-span"/>
+            <w:rFonts w:cstheme="minorHAnsi"/>
+          </w:rPr>
+          <w:t xml:space="preserve"> de los </w:t>
+        </w:r>
+      </w:ins>
+      <w:ins w:id="78" w:author="Facundo-std" w:date="2010-06-26T18:34:00Z">
+        <w:r>
+          <w:rPr>
+            <w:rStyle w:val="apple-style-span"/>
+            <w:rFonts w:cstheme="minorHAnsi"/>
+          </w:rPr>
+          <w:t xml:space="preserve">sistemas mencionados y combinan una estructura </w:t>
+        </w:r>
+        <w:r>
+          <w:rPr>
+            <w:rStyle w:val="apple-style-span"/>
+            <w:rFonts w:cstheme="minorHAnsi"/>
+          </w:rPr>
+          <w:t>analógica</w:t>
+        </w:r>
+        <w:r>
+          <w:rPr>
+            <w:rStyle w:val="apple-style-span"/>
+            <w:rFonts w:cstheme="minorHAnsi"/>
+          </w:rPr>
+          <w:t xml:space="preserve"> con otra digital permitiendo observar los efectos de los transitorios a lo largo de ambas etapas.</w:t>
+        </w:r>
+      </w:ins>
+      <w:ins w:id="79" w:author="Facundo-std" w:date="2010-06-26T18:32:00Z">
+        <w:r>
+          <w:rPr>
+            <w:rStyle w:val="apple-style-span"/>
+            <w:rFonts w:cstheme="minorHAnsi"/>
+          </w:rPr>
+          <w:t xml:space="preserve"> </w:t>
+        </w:r>
+      </w:ins>
+      <w:ins w:id="80" w:author="Facundo-std" w:date="2010-06-26T18:36:00Z">
+        <w:r>
+          <w:rPr>
+            <w:rStyle w:val="apple-style-span"/>
+            <w:rFonts w:cstheme="minorHAnsi"/>
+          </w:rPr>
+          <w:t xml:space="preserve">A lo largo del segundo capítulo se explicara el </w:t>
+        </w:r>
+      </w:ins>
+      <w:ins w:id="81" w:author="Facundo-std" w:date="2010-06-26T18:37:00Z">
+        <w:r>
+          <w:rPr>
+            <w:rStyle w:val="apple-style-span"/>
+            <w:rFonts w:cstheme="minorHAnsi"/>
+          </w:rPr>
+          <w:t xml:space="preserve">sistema </w:t>
+        </w:r>
+      </w:ins>
+      <w:ins w:id="82" w:author="Facundo-std" w:date="2010-06-26T18:36:00Z">
+        <w:r>
+          <w:rPr>
+            <w:rStyle w:val="apple-style-span"/>
+            <w:rFonts w:cstheme="minorHAnsi"/>
+          </w:rPr>
+          <w:t>diseñ</w:t>
+        </w:r>
+      </w:ins>
+      <w:ins w:id="83" w:author="Facundo-std" w:date="2010-06-26T18:38:00Z">
+        <w:r>
+          <w:rPr>
+            <w:rStyle w:val="apple-style-span"/>
+            <w:rFonts w:cstheme="minorHAnsi"/>
+          </w:rPr>
+          <w:t>ado</w:t>
+        </w:r>
+      </w:ins>
+      <w:ins w:id="84" w:author="Facundo-std" w:date="2010-06-26T18:36:00Z">
+        <w:r>
+          <w:rPr>
+            <w:rStyle w:val="apple-style-span"/>
+            <w:rFonts w:cstheme="minorHAnsi"/>
+          </w:rPr>
+          <w:t xml:space="preserve"> </w:t>
+        </w:r>
+      </w:ins>
+      <w:ins w:id="85" w:author="Facundo-std" w:date="2010-06-26T18:38:00Z">
+        <w:r>
+          <w:rPr>
+            <w:rStyle w:val="apple-style-span"/>
+            <w:rFonts w:cstheme="minorHAnsi"/>
+          </w:rPr>
+          <w:t xml:space="preserve">y sus especificaciones. </w:t>
+        </w:r>
+      </w:ins>
+    </w:p>
+    <w:p>
+      <w:pPr>
+        <w:rPr>
+          <w:ins w:id="86" w:author="Facundo-std" w:date="2010-06-26T19:51:00Z"/>
+          <w:rStyle w:val="apple-style-span"/>
+          <w:rFonts w:cstheme="minorHAnsi"/>
+        </w:rPr>
+      </w:pPr>
+      <w:ins w:id="87" w:author="Facundo-std" w:date="2010-06-26T19:37:00Z">
+        <w:r>
+          <w:rPr>
+            <w:rStyle w:val="apple-style-span"/>
+            <w:rFonts w:cstheme="minorHAnsi"/>
+          </w:rPr>
+          <w:t xml:space="preserve">El conversor flash utilizado </w:t>
+        </w:r>
+      </w:ins>
+      <w:ins w:id="88" w:author="Facundo-std" w:date="2010-06-26T19:41:00Z">
+        <w:r>
+          <w:rPr>
+            <w:rStyle w:val="apple-style-span"/>
+            <w:rFonts w:cstheme="minorHAnsi"/>
+          </w:rPr>
+          <w:t>se diseño con una</w:t>
+        </w:r>
+      </w:ins>
+      <w:ins w:id="89" w:author="Facundo-std" w:date="2010-06-26T19:42:00Z">
+        <w:r>
+          <w:rPr>
+            <w:rStyle w:val="apple-style-span"/>
+            <w:rFonts w:cstheme="minorHAnsi"/>
+          </w:rPr>
+          <w:t xml:space="preserve"> palabra digital de salida de 6bits ya que este nivel de complejidad gener</w:t>
+        </w:r>
+      </w:ins>
+      <w:ins w:id="90" w:author="Facundo-std" w:date="2010-06-26T19:43:00Z">
+        <w:r>
+          <w:rPr>
+            <w:rStyle w:val="apple-style-span"/>
+            <w:rFonts w:cstheme="minorHAnsi"/>
+          </w:rPr>
+          <w:t>a más de</w:t>
+        </w:r>
+      </w:ins>
+      <w:ins w:id="91" w:author="Facundo-std" w:date="2010-06-26T19:42:00Z">
+        <w:r>
+          <w:rPr>
+            <w:rStyle w:val="apple-style-span"/>
+            <w:rFonts w:cstheme="minorHAnsi"/>
+          </w:rPr>
+          <w:t xml:space="preserve"> mil puntos de </w:t>
+        </w:r>
+        <w:r>
+          <w:rPr>
+            <w:rStyle w:val="apple-style-span"/>
+            <w:rFonts w:cstheme="minorHAnsi"/>
+          </w:rPr>
+          <w:t>inyección</w:t>
+        </w:r>
+        <w:r>
+          <w:rPr>
+            <w:rStyle w:val="apple-style-span"/>
+            <w:rFonts w:cstheme="minorHAnsi"/>
+          </w:rPr>
+          <w:t xml:space="preserve"> posible</w:t>
+        </w:r>
+      </w:ins>
+      <w:ins w:id="92" w:author="Facundo-std" w:date="2010-06-26T19:43:00Z">
         <w:r>
           <w:rPr>
             <w:rStyle w:val="apple-style-span"/>
@@ -493,50 +1245,153 @@
           <w:t xml:space="preserve">. </w:t>
         </w:r>
       </w:ins>
-      <w:ins w:id="35" w:author="Facundo-std" w:date="2010-06-25T21:52:00Z">
-        <w:r>
-          <w:rPr>
-            <w:rStyle w:val="apple-style-span"/>
-            <w:rFonts w:cstheme="minorHAnsi"/>
-          </w:rPr>
-          <w:t xml:space="preserve">Debido a los </w:t>
-        </w:r>
-      </w:ins>
-      <w:ins w:id="36" w:author="Facundo-std" w:date="2010-06-25T21:53:00Z">
-        <w:r>
-          <w:rPr>
-            <w:rStyle w:val="apple-style-span"/>
-            <w:rFonts w:cstheme="minorHAnsi"/>
-          </w:rPr>
-          <w:t>múltiples</w:t>
-        </w:r>
-      </w:ins>
-      <w:ins w:id="37" w:author="Facundo-std" w:date="2010-06-25T21:52:00Z">
-        <w:r>
-          <w:rPr>
-            <w:rStyle w:val="apple-style-span"/>
-            <w:rFonts w:cstheme="minorHAnsi"/>
-          </w:rPr>
-          <w:t xml:space="preserve"> efectos producidos por la </w:t>
-        </w:r>
-      </w:ins>
-      <w:ins w:id="38" w:author="Facundo-std" w:date="2010-06-25T21:53:00Z">
-        <w:r>
-          <w:rPr>
-            <w:rStyle w:val="apple-style-span"/>
-            <w:rFonts w:cstheme="minorHAnsi"/>
-          </w:rPr>
-          <w:t>radiación</w:t>
-        </w:r>
-        <w:r>
-          <w:rPr>
-            <w:rStyle w:val="apple-style-span"/>
-            <w:rFonts w:cstheme="minorHAnsi"/>
-          </w:rPr>
-          <w:t>,</w:t>
-        </w:r>
-      </w:ins>
-      <w:ins w:id="39" w:author="Facundo-std" w:date="2010-06-25T21:52:00Z">
+      <w:ins w:id="93" w:author="Facundo-std" w:date="2010-06-26T19:48:00Z">
+        <w:r>
+          <w:rPr>
+            <w:rStyle w:val="apple-style-span"/>
+            <w:rFonts w:cstheme="minorHAnsi"/>
+          </w:rPr>
+          <w:t>Con este nivel de puntos, y simulando para cada una de l</w:t>
+        </w:r>
+      </w:ins>
+      <w:ins w:id="94" w:author="Facundo-std" w:date="2010-06-26T19:49:00Z">
+        <w:r>
+          <w:rPr>
+            <w:rStyle w:val="apple-style-span"/>
+            <w:rFonts w:cstheme="minorHAnsi"/>
+          </w:rPr>
+          <w:t xml:space="preserve">os posibles rangos de </w:t>
+        </w:r>
+        <w:r>
+          <w:rPr>
+            <w:rStyle w:val="apple-style-span"/>
+            <w:rFonts w:cstheme="minorHAnsi"/>
+          </w:rPr>
+          <w:t>tensión</w:t>
+        </w:r>
+        <w:r>
+          <w:rPr>
+            <w:rStyle w:val="apple-style-span"/>
+            <w:rFonts w:cstheme="minorHAnsi"/>
+          </w:rPr>
+          <w:t xml:space="preserve"> de entrada</w:t>
+        </w:r>
+        <w:r>
+          <w:rPr>
+            <w:rStyle w:val="apple-style-span"/>
+            <w:rFonts w:cstheme="minorHAnsi"/>
+          </w:rPr>
+          <w:t xml:space="preserve">, se tuvo que </w:t>
+        </w:r>
+      </w:ins>
+      <w:ins w:id="95" w:author="Facundo-std" w:date="2010-06-26T19:50:00Z">
+        <w:r>
+          <w:rPr>
+            <w:rStyle w:val="apple-style-span"/>
+            <w:rFonts w:cstheme="minorHAnsi"/>
+          </w:rPr>
+          <w:t xml:space="preserve">diseñar un sistema automatizado de </w:t>
+        </w:r>
+        <w:r>
+          <w:rPr>
+            <w:rStyle w:val="apple-style-span"/>
+            <w:rFonts w:cstheme="minorHAnsi"/>
+          </w:rPr>
+          <w:t>inyección</w:t>
+        </w:r>
+        <w:r>
+          <w:rPr>
+            <w:rStyle w:val="apple-style-span"/>
+            <w:rFonts w:cstheme="minorHAnsi"/>
+          </w:rPr>
+          <w:t xml:space="preserve"> y </w:t>
+        </w:r>
+        <w:r>
+          <w:rPr>
+            <w:rStyle w:val="apple-style-span"/>
+            <w:rFonts w:cstheme="minorHAnsi"/>
+          </w:rPr>
+          <w:t>simulación</w:t>
+        </w:r>
+        <w:r>
+          <w:rPr>
+            <w:rStyle w:val="apple-style-span"/>
+            <w:rFonts w:cstheme="minorHAnsi"/>
+          </w:rPr>
+          <w:t xml:space="preserve"> paralela para acortar los tiempos de </w:t>
+        </w:r>
+        <w:r>
+          <w:rPr>
+            <w:rStyle w:val="apple-style-span"/>
+            <w:rFonts w:cstheme="minorHAnsi"/>
+          </w:rPr>
+          <w:t>simulación</w:t>
+        </w:r>
+        <w:r>
+          <w:rPr>
+            <w:rStyle w:val="apple-style-span"/>
+            <w:rFonts w:cstheme="minorHAnsi"/>
+          </w:rPr>
+          <w:t>. En el capitu</w:t>
+        </w:r>
+      </w:ins>
+      <w:ins w:id="96" w:author="Facundo-std" w:date="2010-06-26T19:51:00Z">
+        <w:r>
+          <w:rPr>
+            <w:rStyle w:val="apple-style-span"/>
+            <w:rFonts w:cstheme="minorHAnsi"/>
+          </w:rPr>
+          <w:t xml:space="preserve">lo numero tres se hace referencia al sistema de </w:t>
+        </w:r>
+        <w:r>
+          <w:rPr>
+            <w:rStyle w:val="apple-style-span"/>
+            <w:rFonts w:cstheme="minorHAnsi"/>
+          </w:rPr>
+          <w:t>inyección</w:t>
+        </w:r>
+        <w:r>
+          <w:rPr>
+            <w:rStyle w:val="apple-style-span"/>
+            <w:rFonts w:cstheme="minorHAnsi"/>
+          </w:rPr>
+          <w:t xml:space="preserve"> utilizado.</w:t>
+        </w:r>
+      </w:ins>
+    </w:p>
+    <w:p>
+      <w:pPr>
+        <w:rPr>
+          <w:rStyle w:val="apple-style-span"/>
+          <w:rFonts w:cstheme="minorHAnsi"/>
+        </w:rPr>
+      </w:pPr>
+      <w:ins w:id="97" w:author="Facundo-std" w:date="2010-06-26T19:51:00Z">
+        <w:r>
+          <w:rPr>
+            <w:rStyle w:val="apple-style-span"/>
+            <w:rFonts w:cstheme="minorHAnsi"/>
+          </w:rPr>
+          <w:t xml:space="preserve">Finalmente, </w:t>
+        </w:r>
+      </w:ins>
+      <w:ins w:id="98" w:author="Facundo-std" w:date="2010-06-26T19:52:00Z">
+        <w:r>
+          <w:rPr>
+            <w:rStyle w:val="apple-style-span"/>
+            <w:rFonts w:cstheme="minorHAnsi"/>
+          </w:rPr>
+          <w:t xml:space="preserve">se dejo el quinto capítulo para el </w:t>
+        </w:r>
+      </w:ins>
+      <w:ins w:id="99" w:author="Facundo-std" w:date="2010-06-26T19:54:00Z">
+        <w:r>
+          <w:rPr>
+            <w:rStyle w:val="apple-style-span"/>
+            <w:rFonts w:cstheme="minorHAnsi"/>
+          </w:rPr>
+          <w:t>análisis</w:t>
+        </w:r>
         <w:r>
           <w:rPr>
             <w:rStyle w:val="apple-style-span"/>
@@ -545,58 +1400,54 @@
           <w:t xml:space="preserve"> </w:t>
         </w:r>
       </w:ins>
-      <w:ins w:id="40" w:author="Facundo-std" w:date="2010-06-25T21:53:00Z">
-        <w:r>
-          <w:rPr>
-            <w:rStyle w:val="apple-style-span"/>
-            <w:rFonts w:cstheme="minorHAnsi"/>
-          </w:rPr>
-          <w:t xml:space="preserve">es </w:t>
-        </w:r>
-      </w:ins>
-      <w:ins w:id="41" w:author="Facundo-std" w:date="2010-06-25T21:54:00Z">
-        <w:r>
-          <w:rPr>
-            <w:rStyle w:val="apple-style-span"/>
-            <w:rFonts w:cstheme="minorHAnsi"/>
-          </w:rPr>
-          <w:t xml:space="preserve">necesario </w:t>
-        </w:r>
-      </w:ins>
-      <w:ins w:id="42" w:author="Facundo-std" w:date="2010-06-25T21:52:00Z">
-        <w:r>
-          <w:rPr>
-            <w:rStyle w:val="apple-style-span"/>
-            <w:rFonts w:cstheme="minorHAnsi"/>
-          </w:rPr>
-          <w:t>realizar una clasificación</w:t>
-        </w:r>
-      </w:ins>
-      <w:ins w:id="43" w:author="Facundo-std" w:date="2010-06-25T21:55:00Z">
-        <w:r>
-          <w:rPr>
-            <w:rStyle w:val="apple-style-span"/>
-            <w:rFonts w:cstheme="minorHAnsi"/>
-          </w:rPr>
-          <w:t xml:space="preserve"> </w:t>
-        </w:r>
-      </w:ins>
-      <w:ins w:id="44" w:author="Facundo-std" w:date="2010-06-25T21:54:00Z">
-        <w:r>
-          <w:rPr>
-            <w:rStyle w:val="apple-style-span"/>
-            <w:rFonts w:cstheme="minorHAnsi"/>
-          </w:rPr>
-          <w:t xml:space="preserve"> </w:t>
-        </w:r>
-      </w:ins>
-      <w:ins w:id="45" w:author="Facundo-std" w:date="2010-06-25T21:52:00Z">
-        <w:r>
-          <w:rPr>
-            <w:rStyle w:val="apple-style-span"/>
-            <w:rFonts w:cstheme="minorHAnsi"/>
-          </w:rPr>
-          <w:t xml:space="preserve"> y se analizara el efecto producido en el material semiconductor de los dispositivos electrónicos.</w:t>
+      <w:ins w:id="100" w:author="Facundo-std" w:date="2010-06-26T19:52:00Z">
+        <w:r>
+          <w:rPr>
+            <w:rStyle w:val="apple-style-span"/>
+            <w:rFonts w:cstheme="minorHAnsi"/>
+          </w:rPr>
+          <w:t xml:space="preserve">de los datos obtenidos. Donde se </w:t>
+        </w:r>
+      </w:ins>
+      <w:ins w:id="101" w:author="Facundo-std" w:date="2010-06-26T19:56:00Z">
+        <w:r>
+          <w:rPr>
+            <w:rStyle w:val="apple-style-span"/>
+            <w:rFonts w:cstheme="minorHAnsi"/>
+          </w:rPr>
+          <w:t xml:space="preserve">presentaran los resultados de la campaña de </w:t>
+        </w:r>
+        <w:r>
+          <w:rPr>
+            <w:rStyle w:val="apple-style-span"/>
+            <w:rFonts w:cstheme="minorHAnsi"/>
+          </w:rPr>
+          <w:t>inyección</w:t>
+        </w:r>
+        <w:r>
+          <w:rPr>
+            <w:rStyle w:val="apple-style-span"/>
+            <w:rFonts w:cstheme="minorHAnsi"/>
+          </w:rPr>
+          <w:t xml:space="preserve">, y se tratara de </w:t>
+        </w:r>
+      </w:ins>
+      <w:ins w:id="102" w:author="Facundo-std" w:date="2010-06-26T19:54:00Z">
+        <w:r>
+          <w:rPr>
+            <w:rStyle w:val="apple-style-span"/>
+            <w:rFonts w:cstheme="minorHAnsi"/>
+          </w:rPr>
+          <w:t>determinar los nodos sensibles del diseño</w:t>
+        </w:r>
+      </w:ins>
+      <w:ins w:id="103" w:author="Facundo-std" w:date="2010-06-26T19:56:00Z">
+        <w:r>
+          <w:rPr>
+            <w:rStyle w:val="apple-style-span"/>
+            <w:rFonts w:cstheme="minorHAnsi"/>
+          </w:rPr>
+          <w:t>.</w:t>
         </w:r>
       </w:ins>
     </w:p>
@@ -605,16 +1456,17 @@
         <w:keepNext/>
         <w:jc w:val="center"/>
         <w:rPr>
-          <w:del w:id="46" w:author="Facundo-std" w:date="2010-06-25T21:11:00Z"/>
+          <w:del w:id="104" w:author="Facundo-std" w:date="2010-06-25T21:11:00Z"/>
         </w:rPr>
       </w:pPr>
-      <w:del w:id="47" w:author="Facundo-std" w:date="2010-06-25T21:11:00Z">
+      <w:del w:id="105" w:author="Facundo-std" w:date="2010-06-25T21:11:00Z">
         <w:r>
           <w:rPr>
             <w:rFonts w:cstheme="minorHAnsi"/>
             <w:noProof/>
             <w:lang w:eastAsia="es-AR"/>
           </w:rPr>
+          <w:lastRenderedPageBreak/>
           <w:drawing>
             <wp:inline distT="0" distB="0" distL="0" distR="0">
               <wp:extent cx="2232444" cy="1733271"/>
@@ -668,11 +1520,11 @@
         <w:pStyle w:val="Epgrafe"/>
         <w:jc w:val="center"/>
         <w:rPr>
-          <w:del w:id="48" w:author="Facundo-std" w:date="2010-06-25T21:11:00Z"/>
+          <w:del w:id="106" w:author="Facundo-std" w:date="2010-06-25T21:11:00Z"/>
           <w:sz w:val="16"/>
         </w:rPr>
       </w:pPr>
-      <w:del w:id="49" w:author="Facundo-std" w:date="2010-06-25T21:11:00Z">
+      <w:del w:id="107" w:author="Facundo-std" w:date="2010-06-25T21:11:00Z">
         <w:r>
           <w:delText xml:space="preserve">Figura </w:delText>
         </w:r>
@@ -737,7 +1589,7 @@
     <w:p>
       <w:pPr>
         <w:rPr>
-          <w:del w:id="52" w:author="Facundo-std" w:date="2010-06-25T20:28:00Z"/>
+          <w:del w:id="110" w:author="Facundo-std" w:date="2010-06-25T20:28:00Z"/>
           <w:rFonts w:eastAsia="Times New Roman" w:cstheme="minorHAnsi"/>
           <w:b/>
           <w:bCs/>
@@ -746,7 +1598,7 @@
           <w:lang w:eastAsia="es-AR"/>
         </w:rPr>
       </w:pPr>
-      <w:del w:id="53" w:author="Facundo-std" w:date="2010-06-25T20:28:00Z">
+      <w:del w:id="111" w:author="Facundo-std" w:date="2010-06-25T20:28:00Z">
         <w:r>
           <w:rPr>
             <w:rFonts w:eastAsia="Times New Roman" w:cstheme="minorHAnsi"/>
@@ -774,7 +1626,7 @@
         </w:rPr>
         <w:t>Los dispositivos micro</w:t>
       </w:r>
-      <w:ins w:id="54" w:author="Facundo-std" w:date="2010-06-25T19:56:00Z">
+      <w:ins w:id="112" w:author="Facundo-std" w:date="2010-06-25T19:56:00Z">
         <w:r>
           <w:rPr>
             <w:rStyle w:val="apple-style-span"/>
@@ -790,7 +1642,7 @@
         </w:rPr>
         <w:t xml:space="preserve">electrónicos son susceptibles a daños o </w:t>
       </w:r>
-      <w:del w:id="55" w:author="Facundo-std" w:date="2010-06-25T19:59:00Z">
+      <w:del w:id="113" w:author="Facundo-std" w:date="2010-06-25T19:59:00Z">
         <w:r>
           <w:rPr>
             <w:rStyle w:val="apple-style-span"/>
@@ -799,7 +1651,7 @@
           <w:delText xml:space="preserve">interrupciones </w:delText>
         </w:r>
       </w:del>
-      <w:ins w:id="56" w:author="Facundo-std" w:date="2010-06-25T19:59:00Z">
+      <w:ins w:id="114" w:author="Facundo-std" w:date="2010-06-25T19:59:00Z">
         <w:r>
           <w:rPr>
             <w:rStyle w:val="apple-style-span"/>
@@ -822,7 +1674,7 @@
         </w:rPr>
         <w:t xml:space="preserve">al ser expuestos a la radiación debido a su estructura y forma de funcionamiento. Dicha estructura está </w:t>
       </w:r>
-      <w:del w:id="57" w:author="Facundo-std" w:date="2010-06-25T20:01:00Z">
+      <w:del w:id="115" w:author="Facundo-std" w:date="2010-06-25T20:01:00Z">
         <w:r>
           <w:rPr>
             <w:rStyle w:val="apple-style-span"/>
@@ -831,7 +1683,7 @@
           <w:delText xml:space="preserve">hecha </w:delText>
         </w:r>
       </w:del>
-      <w:ins w:id="58" w:author="Facundo-std" w:date="2010-06-25T20:01:00Z">
+      <w:ins w:id="116" w:author="Facundo-std" w:date="2010-06-25T20:01:00Z">
         <w:r>
           <w:rPr>
             <w:rStyle w:val="apple-style-span"/>
@@ -847,7 +1699,7 @@
           <w:t xml:space="preserve"> </w:t>
         </w:r>
       </w:ins>
-      <w:del w:id="59" w:author="Facundo-std" w:date="2010-06-25T20:01:00Z">
+      <w:del w:id="117" w:author="Facundo-std" w:date="2010-06-25T20:01:00Z">
         <w:r>
           <w:rPr>
             <w:rStyle w:val="apple-style-span"/>
@@ -856,7 +1708,7 @@
           <w:delText xml:space="preserve">de </w:delText>
         </w:r>
       </w:del>
-      <w:ins w:id="60" w:author="Facundo-std" w:date="2010-06-25T20:01:00Z">
+      <w:ins w:id="118" w:author="Facundo-std" w:date="2010-06-25T20:01:00Z">
         <w:r>
           <w:rPr>
             <w:rStyle w:val="apple-style-span"/>
@@ -879,7 +1731,7 @@
         </w:rPr>
         <w:t>material semiconductor</w:t>
       </w:r>
-      <w:ins w:id="61" w:author="Facundo-std" w:date="2010-06-25T20:04:00Z">
+      <w:ins w:id="119" w:author="Facundo-std" w:date="2010-06-25T20:04:00Z">
         <w:r>
           <w:rPr>
             <w:rStyle w:val="apple-style-span"/>
@@ -888,7 +1740,7 @@
           <w:t xml:space="preserve"> </w:t>
         </w:r>
       </w:ins>
-      <w:ins w:id="62" w:author="Facundo-std" w:date="2010-06-25T20:02:00Z">
+      <w:ins w:id="120" w:author="Facundo-std" w:date="2010-06-25T20:02:00Z">
         <w:r>
           <w:rPr>
             <w:rStyle w:val="apple-style-span"/>
@@ -904,7 +1756,7 @@
         </w:rPr>
         <w:t xml:space="preserve"> que opera por regulaciones de flujo de corriente o de cantidad de carga eléctrica acumulada en un pozo de potencial (potential well). La </w:t>
       </w:r>
-      <w:del w:id="63" w:author="Facundo-std" w:date="2010-06-25T20:09:00Z">
+      <w:del w:id="121" w:author="Facundo-std" w:date="2010-06-25T20:09:00Z">
         <w:r>
           <w:rPr>
             <w:rStyle w:val="apple-style-span"/>
@@ -920,7 +1772,7 @@
         </w:rPr>
         <w:t>radiación</w:t>
       </w:r>
-      <w:ins w:id="64" w:author="Facundo-std" w:date="2010-06-25T20:09:00Z">
+      <w:ins w:id="122" w:author="Facundo-std" w:date="2010-06-25T20:09:00Z">
         <w:r>
           <w:rPr>
             <w:rStyle w:val="apple-style-span"/>
@@ -936,7 +1788,7 @@
         </w:rPr>
         <w:t>, incluyendo cualquier partícula energética (electrones, protones, neutrones) o fotones (rayos gamma, rayos X)</w:t>
       </w:r>
-      <w:ins w:id="65" w:author="Facundo-std" w:date="2010-06-25T20:09:00Z">
+      <w:ins w:id="123" w:author="Facundo-std" w:date="2010-06-25T20:09:00Z">
         <w:r>
           <w:rPr>
             <w:rStyle w:val="apple-style-span"/>
@@ -952,7 +1804,7 @@
         </w:rPr>
         <w:t xml:space="preserve"> altera estas precisas condiciones de regulación y </w:t>
       </w:r>
-      <w:ins w:id="66" w:author="Facundo-std" w:date="2010-06-25T20:09:00Z">
+      <w:ins w:id="124" w:author="Facundo-std" w:date="2010-06-25T20:09:00Z">
         <w:r>
           <w:rPr>
             <w:rStyle w:val="apple-style-span"/>
@@ -961,7 +1813,7 @@
           <w:t xml:space="preserve">carga eléctrica, </w:t>
         </w:r>
       </w:ins>
-      <w:del w:id="67" w:author="Facundo-std" w:date="2010-06-25T20:10:00Z">
+      <w:del w:id="125" w:author="Facundo-std" w:date="2010-06-25T20:10:00Z">
         <w:r>
           <w:rPr>
             <w:rStyle w:val="apple-style-span"/>
@@ -970,7 +1822,7 @@
           <w:delText xml:space="preserve">producen </w:delText>
         </w:r>
       </w:del>
-      <w:ins w:id="68" w:author="Facundo-std" w:date="2010-06-25T20:10:00Z">
+      <w:ins w:id="126" w:author="Facundo-std" w:date="2010-06-25T20:10:00Z">
         <w:r>
           <w:rPr>
             <w:rStyle w:val="apple-style-span"/>
@@ -993,7 +1845,7 @@
           <w:t xml:space="preserve"> </w:t>
         </w:r>
       </w:ins>
-      <w:ins w:id="69" w:author="Facundo-std" w:date="2010-06-25T20:12:00Z">
+      <w:ins w:id="127" w:author="Facundo-std" w:date="2010-06-25T20:12:00Z">
         <w:r>
           <w:rPr>
             <w:rStyle w:val="apple-style-span"/>
@@ -1002,7 +1854,7 @@
           <w:t>fenómeno</w:t>
         </w:r>
       </w:ins>
-      <w:ins w:id="70" w:author="Facundo-std" w:date="2010-06-25T20:24:00Z">
+      <w:ins w:id="128" w:author="Facundo-std" w:date="2010-06-25T20:24:00Z">
         <w:r>
           <w:rPr>
             <w:rStyle w:val="apple-style-span"/>
@@ -1011,7 +1863,7 @@
           <w:t>s</w:t>
         </w:r>
       </w:ins>
-      <w:ins w:id="71" w:author="Facundo-std" w:date="2010-06-25T20:12:00Z">
+      <w:ins w:id="129" w:author="Facundo-std" w:date="2010-06-25T20:12:00Z">
         <w:r>
           <w:rPr>
             <w:rStyle w:val="apple-style-span"/>
@@ -1020,7 +1872,7 @@
           <w:t xml:space="preserve"> de evento único conocido</w:t>
         </w:r>
       </w:ins>
-      <w:ins w:id="72" w:author="Facundo-std" w:date="2010-06-25T20:24:00Z">
+      <w:ins w:id="130" w:author="Facundo-std" w:date="2010-06-25T20:24:00Z">
         <w:r>
           <w:rPr>
             <w:rStyle w:val="apple-style-span"/>
@@ -1029,7 +1881,7 @@
           <w:t>s</w:t>
         </w:r>
       </w:ins>
-      <w:ins w:id="73" w:author="Facundo-std" w:date="2010-06-25T20:12:00Z">
+      <w:ins w:id="131" w:author="Facundo-std" w:date="2010-06-25T20:12:00Z">
         <w:r>
           <w:rPr>
             <w:rStyle w:val="apple-style-span"/>
@@ -1043,10 +1895,9 @@
           <w:rStyle w:val="apple-style-span"/>
           <w:rFonts w:cstheme="minorHAnsi"/>
         </w:rPr>
-        <w:lastRenderedPageBreak/>
         <w:t xml:space="preserve">SEP (Single Event Phenomena). </w:t>
       </w:r>
-      <w:ins w:id="74" w:author="Facundo-std" w:date="2010-06-25T20:25:00Z">
+      <w:ins w:id="132" w:author="Facundo-std" w:date="2010-06-25T20:25:00Z">
         <w:r>
           <w:rPr>
             <w:rStyle w:val="apple-style-span"/>
@@ -1055,7 +1906,7 @@
           <w:t xml:space="preserve">En el presente trabajo se analizaran los efectos producidos por </w:t>
         </w:r>
       </w:ins>
-      <w:del w:id="75" w:author="Facundo-std" w:date="2010-06-25T20:26:00Z">
+      <w:del w:id="133" w:author="Facundo-std" w:date="2010-06-25T20:26:00Z">
         <w:r>
           <w:rPr>
             <w:rStyle w:val="apple-style-span"/>
@@ -1064,7 +1915,7 @@
           <w:delText xml:space="preserve">Los </w:delText>
         </w:r>
       </w:del>
-      <w:ins w:id="76" w:author="Facundo-std" w:date="2010-06-25T20:26:00Z">
+      <w:ins w:id="134" w:author="Facundo-std" w:date="2010-06-25T20:26:00Z">
         <w:r>
           <w:rPr>
             <w:rStyle w:val="apple-style-span"/>
@@ -1087,7 +1938,7 @@
         </w:rPr>
         <w:t>SEPs</w:t>
       </w:r>
-      <w:ins w:id="77" w:author="Facundo-std" w:date="2010-06-25T20:27:00Z">
+      <w:ins w:id="135" w:author="Facundo-std" w:date="2010-06-25T20:27:00Z">
         <w:r>
           <w:rPr>
             <w:rStyle w:val="apple-style-span"/>
@@ -1103,7 +1954,7 @@
         </w:rPr>
         <w:t xml:space="preserve"> </w:t>
       </w:r>
-      <w:del w:id="78" w:author="Facundo-std" w:date="2010-06-25T20:28:00Z">
+      <w:del w:id="136" w:author="Facundo-std" w:date="2010-06-25T20:28:00Z">
         <w:r>
           <w:rPr>
             <w:rStyle w:val="apple-style-span"/>
@@ -1119,7 +1970,7 @@
         </w:rPr>
         <w:t>conocido</w:t>
       </w:r>
-      <w:ins w:id="79" w:author="Facundo-std" w:date="2010-06-25T20:28:00Z">
+      <w:ins w:id="137" w:author="Facundo-std" w:date="2010-06-25T20:28:00Z">
         <w:r>
           <w:rPr>
             <w:rStyle w:val="apple-style-span"/>
@@ -1135,7 +1986,7 @@
         </w:rPr>
         <w:t xml:space="preserve"> como Single Event Effect</w:t>
       </w:r>
-      <w:ins w:id="80" w:author="Facundo-std" w:date="2010-06-25T20:28:00Z">
+      <w:ins w:id="138" w:author="Facundo-std" w:date="2010-06-25T20:28:00Z">
         <w:r>
           <w:rPr>
             <w:rStyle w:val="apple-style-span"/>
@@ -1151,7 +2002,7 @@
         </w:rPr>
         <w:t xml:space="preserve"> (SEE</w:t>
       </w:r>
-      <w:ins w:id="81" w:author="Facundo-std" w:date="2010-06-25T20:28:00Z">
+      <w:ins w:id="139" w:author="Facundo-std" w:date="2010-06-25T20:28:00Z">
         <w:r>
           <w:rPr>
             <w:rStyle w:val="apple-style-span"/>
@@ -1175,15 +2026,15 @@
         <w:adjustRightInd w:val="0"/>
         <w:spacing w:after="0" w:line="240" w:lineRule="auto"/>
         <w:rPr>
-          <w:del w:id="82" w:author="Facundo-std" w:date="2010-06-25T20:30:00Z"/>
+          <w:del w:id="140" w:author="Facundo-std" w:date="2010-06-25T20:30:00Z"/>
           <w:rFonts w:eastAsiaTheme="minorEastAsia" w:cstheme="minorHAnsi"/>
           <w:i/>
           <w:color w:val="FF0000"/>
         </w:rPr>
       </w:pPr>
-      <w:moveToRangeStart w:id="83" w:author="Facundo-std" w:date="2010-06-25T20:30:00Z" w:name="move265261155"/>
-      <w:ins w:id="84" w:author="Facundo-std" w:date="2010-06-25T20:30:00Z">
-        <w:del w:id="85" w:author="Facundo-std" w:date="2010-06-25T20:30:00Z">
+      <w:moveToRangeStart w:id="141" w:author="Facundo-std" w:date="2010-06-25T20:30:00Z" w:name="move265261155"/>
+      <w:ins w:id="142" w:author="Facundo-std" w:date="2010-06-25T20:30:00Z">
+        <w:del w:id="143" w:author="Facundo-std" w:date="2010-06-25T20:30:00Z">
           <w:r>
             <w:rPr>
               <w:rStyle w:val="apple-style-span"/>
@@ -1207,7 +2058,7 @@
           <w:lang w:eastAsia="en-US"/>
         </w:rPr>
       </w:pPr>
-      <w:ins w:id="86" w:author="Facundo-std" w:date="2010-06-25T20:30:00Z">
+      <w:ins w:id="144" w:author="Facundo-std" w:date="2010-06-25T20:30:00Z">
         <w:r>
           <w:rPr>
             <w:rFonts w:asciiTheme="minorHAnsi" w:eastAsiaTheme="minorHAnsi" w:hAnsiTheme="minorHAnsi" w:cstheme="minorBidi"/>
@@ -1262,7 +2113,7 @@
           </w:rPr>
           <w:t>) son causados por una sola particula</w:t>
         </w:r>
-        <w:del w:id="87" w:author="Facundo-std" w:date="2010-06-25T20:30:00Z">
+        <w:del w:id="145" w:author="Facundo-std" w:date="2010-06-25T20:30:00Z">
           <w:r>
             <w:rPr>
               <w:rFonts w:asciiTheme="minorHAnsi" w:eastAsiaTheme="minorHAnsi" w:hAnsiTheme="minorHAnsi" w:cstheme="minorBidi"/>
@@ -1283,7 +2134,7 @@
           <w:t xml:space="preserve"> entrante</w:t>
         </w:r>
       </w:ins>
-      <w:ins w:id="88" w:author="Facundo-std" w:date="2010-06-25T20:31:00Z">
+      <w:ins w:id="146" w:author="Facundo-std" w:date="2010-06-25T20:31:00Z">
         <w:r>
           <w:rPr>
             <w:rFonts w:asciiTheme="minorHAnsi" w:eastAsiaTheme="minorHAnsi" w:hAnsiTheme="minorHAnsi" w:cstheme="minorBidi"/>
@@ -1294,8 +2145,8 @@
           <w:t>,</w:t>
         </w:r>
       </w:ins>
-      <w:ins w:id="89" w:author="Facundo-std" w:date="2010-06-25T20:30:00Z">
-        <w:del w:id="90" w:author="Facundo-std" w:date="2010-06-25T20:31:00Z">
+      <w:ins w:id="147" w:author="Facundo-std" w:date="2010-06-25T20:30:00Z">
+        <w:del w:id="148" w:author="Facundo-std" w:date="2010-06-25T20:31:00Z">
           <w:r>
             <w:rPr>
               <w:rFonts w:asciiTheme="minorHAnsi" w:eastAsiaTheme="minorHAnsi" w:hAnsiTheme="minorHAnsi" w:cstheme="minorBidi"/>
@@ -1315,7 +2166,7 @@
           </w:rPr>
           <w:t xml:space="preserve"> </w:t>
         </w:r>
-        <w:del w:id="91" w:author="Facundo-std" w:date="2010-06-25T20:31:00Z">
+        <w:del w:id="149" w:author="Facundo-std" w:date="2010-06-25T20:31:00Z">
           <w:r>
             <w:rPr>
               <w:rFonts w:asciiTheme="minorHAnsi" w:eastAsiaTheme="minorHAnsi" w:hAnsiTheme="minorHAnsi" w:cstheme="minorBidi"/>
@@ -1327,7 +2178,7 @@
           </w:r>
         </w:del>
       </w:ins>
-      <w:ins w:id="92" w:author="Facundo-std" w:date="2010-06-25T20:31:00Z">
+      <w:ins w:id="150" w:author="Facundo-std" w:date="2010-06-25T20:31:00Z">
         <w:r>
           <w:rPr>
             <w:rFonts w:asciiTheme="minorHAnsi" w:eastAsiaTheme="minorHAnsi" w:hAnsiTheme="minorHAnsi" w:cstheme="minorBidi"/>
@@ -1338,7 +2189,7 @@
           <w:t>c</w:t>
         </w:r>
       </w:ins>
-      <w:ins w:id="93" w:author="Facundo-std" w:date="2010-06-25T20:30:00Z">
+      <w:ins w:id="151" w:author="Facundo-std" w:date="2010-06-25T20:30:00Z">
         <w:r>
           <w:rPr>
             <w:rFonts w:asciiTheme="minorHAnsi" w:eastAsiaTheme="minorHAnsi" w:hAnsiTheme="minorHAnsi" w:cstheme="minorBidi"/>
@@ -1349,7 +2200,7 @@
           <w:t xml:space="preserve">omo </w:t>
         </w:r>
       </w:ins>
-      <w:ins w:id="94" w:author="Facundo-std" w:date="2010-06-25T20:31:00Z">
+      <w:ins w:id="152" w:author="Facundo-std" w:date="2010-06-25T20:31:00Z">
         <w:r>
           <w:rPr>
             <w:rFonts w:asciiTheme="minorHAnsi" w:eastAsiaTheme="minorHAnsi" w:hAnsiTheme="minorHAnsi" w:cstheme="minorBidi"/>
@@ -1360,7 +2211,7 @@
           <w:t>por</w:t>
         </w:r>
       </w:ins>
-      <w:ins w:id="95" w:author="Facundo-std" w:date="2010-06-25T20:32:00Z">
+      <w:ins w:id="153" w:author="Facundo-std" w:date="2010-06-25T20:32:00Z">
         <w:r>
           <w:rPr>
             <w:rFonts w:asciiTheme="minorHAnsi" w:eastAsiaTheme="minorHAnsi" w:hAnsiTheme="minorHAnsi" w:cstheme="minorBidi"/>
@@ -1371,7 +2222,7 @@
           <w:t xml:space="preserve"> </w:t>
         </w:r>
       </w:ins>
-      <w:ins w:id="96" w:author="Facundo-std" w:date="2010-06-25T20:30:00Z">
+      <w:ins w:id="154" w:author="Facundo-std" w:date="2010-06-25T20:30:00Z">
         <w:r>
           <w:rPr>
             <w:rFonts w:asciiTheme="minorHAnsi" w:eastAsiaTheme="minorHAnsi" w:hAnsiTheme="minorHAnsi" w:cstheme="minorBidi"/>
@@ -1381,7 +2232,7 @@
           </w:rPr>
           <w:t xml:space="preserve">ejemplo, </w:t>
         </w:r>
-        <w:del w:id="97" w:author="Facundo-std" w:date="2010-06-25T20:32:00Z">
+        <w:del w:id="155" w:author="Facundo-std" w:date="2010-06-25T20:32:00Z">
           <w:r>
             <w:rPr>
               <w:rFonts w:asciiTheme="minorHAnsi" w:eastAsiaTheme="minorHAnsi" w:hAnsiTheme="minorHAnsi" w:cstheme="minorBidi"/>
@@ -1402,7 +2253,7 @@
           <w:t>flujo</w:t>
         </w:r>
       </w:ins>
-      <w:ins w:id="98" w:author="Facundo-std" w:date="2010-06-25T20:32:00Z">
+      <w:ins w:id="156" w:author="Facundo-std" w:date="2010-06-25T20:32:00Z">
         <w:r>
           <w:rPr>
             <w:rFonts w:asciiTheme="minorHAnsi" w:eastAsiaTheme="minorHAnsi" w:hAnsiTheme="minorHAnsi" w:cstheme="minorBidi"/>
@@ -1413,7 +2264,7 @@
           <w:t>s</w:t>
         </w:r>
       </w:ins>
-      <w:ins w:id="99" w:author="Facundo-std" w:date="2010-06-25T20:30:00Z">
+      <w:ins w:id="157" w:author="Facundo-std" w:date="2010-06-25T20:30:00Z">
         <w:r>
           <w:rPr>
             <w:rFonts w:asciiTheme="minorHAnsi" w:eastAsiaTheme="minorHAnsi" w:hAnsiTheme="minorHAnsi" w:cstheme="minorBidi"/>
@@ -1424,7 +2275,7 @@
           <w:t xml:space="preserve"> de rayos cósmicos y protones (partículas y núcleos de átomos de alta energía)</w:t>
         </w:r>
       </w:ins>
-      <w:ins w:id="100" w:author="Facundo-std" w:date="2010-06-25T20:32:00Z">
+      <w:ins w:id="158" w:author="Facundo-std" w:date="2010-06-25T20:32:00Z">
         <w:r>
           <w:rPr>
             <w:rFonts w:asciiTheme="minorHAnsi" w:eastAsiaTheme="minorHAnsi" w:hAnsiTheme="minorHAnsi" w:cstheme="minorBidi"/>
@@ -1435,7 +2286,7 @@
           <w:t xml:space="preserve"> presentes en el </w:t>
         </w:r>
       </w:ins>
-      <w:ins w:id="101" w:author="Facundo-std" w:date="2010-06-25T20:33:00Z">
+      <w:ins w:id="159" w:author="Facundo-std" w:date="2010-06-25T20:33:00Z">
         <w:r>
           <w:rPr>
             <w:rFonts w:asciiTheme="minorHAnsi" w:eastAsiaTheme="minorHAnsi" w:hAnsiTheme="minorHAnsi" w:cstheme="minorBidi"/>
@@ -1446,7 +2297,7 @@
           <w:t>universo, fuera de nuestra atmosfera</w:t>
         </w:r>
       </w:ins>
-      <w:ins w:id="102" w:author="Facundo-std" w:date="2010-06-25T20:30:00Z">
+      <w:ins w:id="160" w:author="Facundo-std" w:date="2010-06-25T20:30:00Z">
         <w:r>
           <w:rPr>
             <w:rFonts w:asciiTheme="minorHAnsi" w:eastAsiaTheme="minorHAnsi" w:hAnsiTheme="minorHAnsi" w:cstheme="minorBidi"/>
@@ -1457,7 +2308,7 @@
           <w:t xml:space="preserve">. Si </w:t>
         </w:r>
       </w:ins>
-      <w:ins w:id="103" w:author="Facundo-std" w:date="2010-06-25T20:35:00Z">
+      <w:ins w:id="161" w:author="Facundo-std" w:date="2010-06-25T20:35:00Z">
         <w:r>
           <w:rPr>
             <w:rFonts w:asciiTheme="minorHAnsi" w:eastAsiaTheme="minorHAnsi" w:hAnsiTheme="minorHAnsi" w:cstheme="minorBidi"/>
@@ -1468,7 +2319,7 @@
           <w:t xml:space="preserve">tan </w:t>
         </w:r>
       </w:ins>
-      <w:ins w:id="104" w:author="Facundo-std" w:date="2010-06-25T20:30:00Z">
+      <w:ins w:id="162" w:author="Facundo-std" w:date="2010-06-25T20:30:00Z">
         <w:r>
           <w:rPr>
             <w:rFonts w:asciiTheme="minorHAnsi" w:eastAsiaTheme="minorHAnsi" w:hAnsiTheme="minorHAnsi" w:cstheme="minorBidi"/>
@@ -1479,7 +2330,7 @@
           <w:t>solo una partícula cargada llega</w:t>
         </w:r>
       </w:ins>
-      <w:ins w:id="105" w:author="Facundo-std" w:date="2010-06-25T20:35:00Z">
+      <w:ins w:id="163" w:author="Facundo-std" w:date="2010-06-25T20:35:00Z">
         <w:r>
           <w:rPr>
             <w:rFonts w:asciiTheme="minorHAnsi" w:eastAsiaTheme="minorHAnsi" w:hAnsiTheme="minorHAnsi" w:cstheme="minorBidi"/>
@@ -1490,7 +2341,7 @@
           <w:t>ra</w:t>
         </w:r>
       </w:ins>
-      <w:ins w:id="106" w:author="Facundo-std" w:date="2010-06-25T20:30:00Z">
+      <w:ins w:id="164" w:author="Facundo-std" w:date="2010-06-25T20:30:00Z">
         <w:r>
           <w:rPr>
             <w:rFonts w:asciiTheme="minorHAnsi" w:eastAsiaTheme="minorHAnsi" w:hAnsiTheme="minorHAnsi" w:cstheme="minorBidi"/>
@@ -1500,7 +2351,7 @@
           </w:rPr>
           <w:t xml:space="preserve"> a </w:t>
         </w:r>
-        <w:del w:id="107" w:author="Facundo-std" w:date="2010-06-25T20:35:00Z">
+        <w:del w:id="165" w:author="Facundo-std" w:date="2010-06-25T20:35:00Z">
           <w:r>
             <w:rPr>
               <w:rFonts w:asciiTheme="minorHAnsi" w:eastAsiaTheme="minorHAnsi" w:hAnsiTheme="minorHAnsi" w:cstheme="minorBidi"/>
@@ -1512,7 +2363,7 @@
           </w:r>
         </w:del>
       </w:ins>
-      <w:ins w:id="108" w:author="Facundo-std" w:date="2010-06-25T20:35:00Z">
+      <w:ins w:id="166" w:author="Facundo-std" w:date="2010-06-25T20:35:00Z">
         <w:r>
           <w:rPr>
             <w:rFonts w:asciiTheme="minorHAnsi" w:eastAsiaTheme="minorHAnsi" w:hAnsiTheme="minorHAnsi" w:cstheme="minorBidi"/>
@@ -1523,7 +2374,7 @@
           <w:t>impactar</w:t>
         </w:r>
       </w:ins>
-      <w:ins w:id="109" w:author="Facundo-std" w:date="2010-06-25T20:30:00Z">
+      <w:ins w:id="167" w:author="Facundo-std" w:date="2010-06-25T20:30:00Z">
         <w:r>
           <w:rPr>
             <w:rFonts w:asciiTheme="minorHAnsi" w:eastAsiaTheme="minorHAnsi" w:hAnsiTheme="minorHAnsi" w:cstheme="minorBidi"/>
@@ -1534,7 +2385,7 @@
           <w:t xml:space="preserve"> </w:t>
         </w:r>
       </w:ins>
-      <w:ins w:id="110" w:author="Facundo-std" w:date="2010-06-25T20:37:00Z">
+      <w:ins w:id="168" w:author="Facundo-std" w:date="2010-06-25T20:37:00Z">
         <w:r>
           <w:rPr>
             <w:rFonts w:asciiTheme="minorHAnsi" w:eastAsiaTheme="minorHAnsi" w:hAnsiTheme="minorHAnsi" w:cstheme="minorBidi"/>
@@ -1545,7 +2396,7 @@
           <w:t>en</w:t>
         </w:r>
       </w:ins>
-      <w:ins w:id="111" w:author="Facundo-std" w:date="2010-06-25T20:36:00Z">
+      <w:ins w:id="169" w:author="Facundo-std" w:date="2010-06-25T20:36:00Z">
         <w:r>
           <w:rPr>
             <w:rFonts w:asciiTheme="minorHAnsi" w:eastAsiaTheme="minorHAnsi" w:hAnsiTheme="minorHAnsi" w:cstheme="minorBidi"/>
@@ -1556,8 +2407,8 @@
           <w:t xml:space="preserve"> un transistor de una celda de memoria </w:t>
         </w:r>
       </w:ins>
-      <w:ins w:id="112" w:author="Facundo-std" w:date="2010-06-25T20:30:00Z">
-        <w:del w:id="113" w:author="Facundo-std" w:date="2010-06-25T20:36:00Z">
+      <w:ins w:id="170" w:author="Facundo-std" w:date="2010-06-25T20:30:00Z">
+        <w:del w:id="171" w:author="Facundo-std" w:date="2010-06-25T20:36:00Z">
           <w:r>
             <w:rPr>
               <w:rFonts w:asciiTheme="minorHAnsi" w:eastAsiaTheme="minorHAnsi" w:hAnsiTheme="minorHAnsi" w:cstheme="minorBidi"/>
@@ -1577,7 +2428,7 @@
           </w:rPr>
           <w:t>de una</w:t>
         </w:r>
-        <w:del w:id="114" w:author="Facundo-std" w:date="2010-06-25T20:36:00Z">
+        <w:del w:id="172" w:author="Facundo-std" w:date="2010-06-25T20:36:00Z">
           <w:r>
             <w:rPr>
               <w:rFonts w:asciiTheme="minorHAnsi" w:eastAsiaTheme="minorHAnsi" w:hAnsiTheme="minorHAnsi" w:cstheme="minorBidi"/>
@@ -1597,7 +2448,7 @@
           </w:rPr>
           <w:t xml:space="preserve"> computadora, este depositaria una carga adicional en esta</w:t>
         </w:r>
-        <w:del w:id="115" w:author="Facundo-std" w:date="2010-06-25T20:37:00Z">
+        <w:del w:id="173" w:author="Facundo-std" w:date="2010-06-25T20:37:00Z">
           <w:r>
             <w:rPr>
               <w:rFonts w:asciiTheme="minorHAnsi" w:eastAsiaTheme="minorHAnsi" w:hAnsiTheme="minorHAnsi" w:cstheme="minorBidi"/>
@@ -1608,7 +2459,7 @@
             <w:delText xml:space="preserve">. Como la carga de energía depositada es la que representa la información de esta memoria (0=ninguna carga, 1=un nivel de carga mayor al mínimo), esto cambiaria la información de la memoria de un 0 a un 1, o viceversa, </w:delText>
           </w:r>
         </w:del>
-        <w:del w:id="116" w:author="Facundo-std" w:date="2010-06-25T20:38:00Z">
+        <w:del w:id="174" w:author="Facundo-std" w:date="2010-06-25T20:38:00Z">
           <w:r>
             <w:rPr>
               <w:rFonts w:asciiTheme="minorHAnsi" w:eastAsiaTheme="minorHAnsi" w:hAnsiTheme="minorHAnsi" w:cstheme="minorBidi"/>
@@ -1620,7 +2471,7 @@
           </w:r>
         </w:del>
       </w:ins>
-      <w:ins w:id="117" w:author="Facundo-std" w:date="2010-06-25T20:39:00Z">
+      <w:ins w:id="175" w:author="Facundo-std" w:date="2010-06-25T20:39:00Z">
         <w:r>
           <w:rPr>
             <w:rFonts w:asciiTheme="minorHAnsi" w:eastAsiaTheme="minorHAnsi" w:hAnsiTheme="minorHAnsi" w:cstheme="minorBidi"/>
@@ -1631,7 +2482,7 @@
           <w:t xml:space="preserve"> </w:t>
         </w:r>
       </w:ins>
-      <w:ins w:id="118" w:author="Facundo-std" w:date="2010-06-25T20:38:00Z">
+      <w:ins w:id="176" w:author="Facundo-std" w:date="2010-06-25T20:38:00Z">
         <w:r>
           <w:rPr>
             <w:rFonts w:asciiTheme="minorHAnsi" w:eastAsiaTheme="minorHAnsi" w:hAnsiTheme="minorHAnsi" w:cstheme="minorBidi"/>
@@ -1642,7 +2493,7 @@
           <w:t>dando</w:t>
         </w:r>
       </w:ins>
-      <w:ins w:id="119" w:author="Facundo-std" w:date="2010-06-25T20:30:00Z">
+      <w:ins w:id="177" w:author="Facundo-std" w:date="2010-06-25T20:30:00Z">
         <w:r>
           <w:rPr>
             <w:rFonts w:asciiTheme="minorHAnsi" w:eastAsiaTheme="minorHAnsi" w:hAnsiTheme="minorHAnsi" w:cstheme="minorBidi"/>
@@ -1653,7 +2504,7 @@
           <w:t xml:space="preserve"> como resultado una reprogramación natural de la memoria</w:t>
         </w:r>
       </w:ins>
-      <w:ins w:id="120" w:author="Facundo-std" w:date="2010-06-25T20:39:00Z">
+      <w:ins w:id="178" w:author="Facundo-std" w:date="2010-06-25T20:39:00Z">
         <w:r>
           <w:rPr>
             <w:rFonts w:asciiTheme="minorHAnsi" w:eastAsiaTheme="minorHAnsi" w:hAnsiTheme="minorHAnsi" w:cstheme="minorBidi"/>
@@ -1664,8 +2515,8 @@
           <w:t>.</w:t>
         </w:r>
       </w:ins>
-      <w:ins w:id="121" w:author="Facundo-std" w:date="2010-06-25T20:30:00Z">
-        <w:del w:id="122" w:author="Facundo-std" w:date="2010-06-25T20:39:00Z">
+      <w:ins w:id="179" w:author="Facundo-std" w:date="2010-06-25T20:30:00Z">
+        <w:del w:id="180" w:author="Facundo-std" w:date="2010-06-25T20:39:00Z">
           <w:r>
             <w:rPr>
               <w:rFonts w:asciiTheme="minorHAnsi" w:eastAsiaTheme="minorHAnsi" w:hAnsiTheme="minorHAnsi" w:cstheme="minorBidi"/>
@@ -1696,14 +2547,14 @@
           <w:szCs w:val="22"/>
         </w:rPr>
       </w:pPr>
-      <w:ins w:id="123" w:author="Facundo-std" w:date="2010-06-25T20:30:00Z">
+      <w:ins w:id="181" w:author="Facundo-std" w:date="2010-06-25T20:30:00Z">
         <w:r>
           <w:rPr>
             <w:rFonts w:asciiTheme="minorHAnsi" w:hAnsiTheme="minorHAnsi" w:cstheme="minorHAnsi"/>
             <w:noProof/>
             <w:sz w:val="22"/>
             <w:szCs w:val="22"/>
-            <w:rPrChange w:id="124">
+            <w:rPrChange w:id="182">
               <w:rPr>
                 <w:rFonts w:asciiTheme="minorHAnsi" w:eastAsiaTheme="minorHAnsi" w:hAnsiTheme="minorHAnsi" w:cstheme="minorBidi"/>
                 <w:noProof/>
@@ -1712,6 +2563,7 @@
               </w:rPr>
             </w:rPrChange>
           </w:rPr>
+          <w:lastRenderedPageBreak/>
           <w:drawing>
             <wp:inline distT="0" distB="0" distL="0" distR="0">
               <wp:extent cx="2319528" cy="1800000"/>
@@ -1773,7 +2625,7 @@
             <w:noProof/>
             <w:sz w:val="22"/>
             <w:szCs w:val="22"/>
-            <w:rPrChange w:id="125">
+            <w:rPrChange w:id="183">
               <w:rPr>
                 <w:rFonts w:asciiTheme="minorHAnsi" w:eastAsiaTheme="minorHAnsi" w:hAnsiTheme="minorHAnsi" w:cstheme="minorBidi"/>
                 <w:noProof/>
@@ -1834,13 +2686,13 @@
       <w:pPr>
         <w:pStyle w:val="NormalWeb"/>
         <w:rPr>
-          <w:del w:id="126" w:author="Facundo-std" w:date="2010-06-25T20:58:00Z"/>
+          <w:del w:id="184" w:author="Facundo-std" w:date="2010-06-25T20:58:00Z"/>
           <w:rFonts w:asciiTheme="minorHAnsi" w:hAnsiTheme="minorHAnsi" w:cstheme="minorHAnsi"/>
           <w:sz w:val="22"/>
           <w:szCs w:val="22"/>
         </w:rPr>
       </w:pPr>
-      <w:ins w:id="127" w:author="Facundo-std" w:date="2010-06-25T20:40:00Z">
+      <w:ins w:id="185" w:author="Facundo-std" w:date="2010-06-25T20:40:00Z">
         <w:r>
           <w:rPr>
             <w:rFonts w:asciiTheme="minorHAnsi" w:hAnsiTheme="minorHAnsi" w:cstheme="minorHAnsi"/>
@@ -1850,8 +2702,8 @@
           <w:t xml:space="preserve">Si bien </w:t>
         </w:r>
       </w:ins>
-      <w:ins w:id="128" w:author="Facundo-std" w:date="2010-06-25T20:30:00Z">
-        <w:del w:id="129" w:author="Facundo-std" w:date="2010-06-25T20:40:00Z">
+      <w:ins w:id="186" w:author="Facundo-std" w:date="2010-06-25T20:30:00Z">
+        <w:del w:id="187" w:author="Facundo-std" w:date="2010-06-25T20:40:00Z">
           <w:r>
             <w:rPr>
               <w:rFonts w:asciiTheme="minorHAnsi" w:hAnsiTheme="minorHAnsi" w:cstheme="minorHAnsi"/>
@@ -1862,7 +2714,7 @@
           </w:r>
         </w:del>
       </w:ins>
-      <w:ins w:id="130" w:author="Facundo-std" w:date="2010-06-25T20:40:00Z">
+      <w:ins w:id="188" w:author="Facundo-std" w:date="2010-06-25T20:40:00Z">
         <w:r>
           <w:rPr>
             <w:rFonts w:asciiTheme="minorHAnsi" w:hAnsiTheme="minorHAnsi" w:cstheme="minorHAnsi"/>
@@ -1872,7 +2724,7 @@
           <w:t>l</w:t>
         </w:r>
       </w:ins>
-      <w:ins w:id="131" w:author="Facundo-std" w:date="2010-06-25T20:30:00Z">
+      <w:ins w:id="189" w:author="Facundo-std" w:date="2010-06-25T20:30:00Z">
         <w:r>
           <w:rPr>
             <w:rFonts w:asciiTheme="minorHAnsi" w:hAnsiTheme="minorHAnsi" w:cstheme="minorHAnsi"/>
@@ -1882,7 +2734,7 @@
           <w:t>a atmosfera terrestre provee un muy eficiente escudo para los rayos cósmicos</w:t>
         </w:r>
       </w:ins>
-      <w:ins w:id="132" w:author="Facundo-std" w:date="2010-06-25T20:59:00Z">
+      <w:ins w:id="190" w:author="Facundo-std" w:date="2010-06-25T20:59:00Z">
         <w:r>
           <w:rPr>
             <w:rFonts w:asciiTheme="minorHAnsi" w:hAnsiTheme="minorHAnsi" w:cstheme="minorHAnsi"/>
@@ -1892,7 +2744,7 @@
           <w:t xml:space="preserve"> (generlamente protones)</w:t>
         </w:r>
       </w:ins>
-      <w:ins w:id="133" w:author="Facundo-std" w:date="2010-06-25T20:30:00Z">
+      <w:ins w:id="191" w:author="Facundo-std" w:date="2010-06-25T20:30:00Z">
         <w:r>
           <w:rPr>
             <w:rFonts w:asciiTheme="minorHAnsi" w:hAnsiTheme="minorHAnsi" w:cstheme="minorHAnsi"/>
@@ -1901,7 +2753,7 @@
           </w:rPr>
           <w:t xml:space="preserve">, </w:t>
         </w:r>
-        <w:del w:id="134" w:author="Facundo-std" w:date="2010-06-25T20:41:00Z">
+        <w:del w:id="192" w:author="Facundo-std" w:date="2010-06-25T20:41:00Z">
           <w:r>
             <w:rPr>
               <w:rFonts w:asciiTheme="minorHAnsi" w:hAnsiTheme="minorHAnsi" w:cstheme="minorHAnsi"/>
@@ -1912,7 +2764,7 @@
           </w:r>
         </w:del>
       </w:ins>
-      <w:ins w:id="135" w:author="Facundo-std" w:date="2010-06-25T20:48:00Z">
+      <w:ins w:id="193" w:author="Facundo-std" w:date="2010-06-25T20:48:00Z">
         <w:r>
           <w:rPr>
             <w:rFonts w:asciiTheme="minorHAnsi" w:hAnsiTheme="minorHAnsi" w:cstheme="minorHAnsi"/>
@@ -1922,7 +2774,7 @@
           <w:t>algunas partículas logran ingresar</w:t>
         </w:r>
       </w:ins>
-      <w:ins w:id="136" w:author="Facundo-std" w:date="2010-06-25T20:49:00Z">
+      <w:ins w:id="194" w:author="Facundo-std" w:date="2010-06-25T20:49:00Z">
         <w:r>
           <w:rPr>
             <w:rFonts w:asciiTheme="minorHAnsi" w:hAnsiTheme="minorHAnsi" w:cstheme="minorHAnsi"/>
@@ -1932,7 +2784,7 @@
           <w:t xml:space="preserve"> e impactar en </w:t>
         </w:r>
       </w:ins>
-      <w:ins w:id="137" w:author="Facundo-std" w:date="2010-06-25T20:52:00Z">
+      <w:ins w:id="195" w:author="Facundo-std" w:date="2010-06-25T20:52:00Z">
         <w:r>
           <w:rPr>
             <w:rFonts w:asciiTheme="minorHAnsi" w:hAnsiTheme="minorHAnsi" w:cstheme="minorHAnsi"/>
@@ -1942,7 +2794,7 @@
           <w:t>átomos</w:t>
         </w:r>
       </w:ins>
-      <w:ins w:id="138" w:author="Facundo-std" w:date="2010-06-25T20:51:00Z">
+      <w:ins w:id="196" w:author="Facundo-std" w:date="2010-06-25T20:51:00Z">
         <w:r>
           <w:rPr>
             <w:rFonts w:asciiTheme="minorHAnsi" w:hAnsiTheme="minorHAnsi" w:cstheme="minorHAnsi"/>
@@ -1952,7 +2804,7 @@
           <w:t xml:space="preserve"> de nitrógeno u oxigeno</w:t>
         </w:r>
       </w:ins>
-      <w:ins w:id="139" w:author="Facundo-std" w:date="2010-06-25T20:53:00Z">
+      <w:ins w:id="197" w:author="Facundo-std" w:date="2010-06-25T20:53:00Z">
         <w:r>
           <w:rPr>
             <w:rFonts w:asciiTheme="minorHAnsi" w:hAnsiTheme="minorHAnsi" w:cstheme="minorHAnsi"/>
@@ -1962,7 +2814,7 @@
           <w:t xml:space="preserve"> en la parte más externa de la atmosfera</w:t>
         </w:r>
       </w:ins>
-      <w:ins w:id="140" w:author="Facundo-std" w:date="2010-06-25T20:52:00Z">
+      <w:ins w:id="198" w:author="Facundo-std" w:date="2010-06-25T20:52:00Z">
         <w:r>
           <w:rPr>
             <w:rFonts w:asciiTheme="minorHAnsi" w:hAnsiTheme="minorHAnsi" w:cstheme="minorHAnsi"/>
@@ -1972,7 +2824,7 @@
           <w:t xml:space="preserve"> produciendo un extenso espectro de diversas partículas cargadas con grandes niveles de energía</w:t>
         </w:r>
       </w:ins>
-      <w:ins w:id="141" w:author="Facundo-std" w:date="2010-06-25T20:57:00Z">
+      <w:ins w:id="199" w:author="Facundo-std" w:date="2010-06-25T20:57:00Z">
         <w:r>
           <w:rPr>
             <w:rFonts w:asciiTheme="minorHAnsi" w:hAnsiTheme="minorHAnsi" w:cstheme="minorHAnsi"/>
@@ -1982,7 +2834,7 @@
           <w:t xml:space="preserve"> </w:t>
         </w:r>
       </w:ins>
-      <w:ins w:id="142" w:author="Facundo-std" w:date="2010-06-25T20:56:00Z">
+      <w:ins w:id="200" w:author="Facundo-std" w:date="2010-06-25T20:56:00Z">
         <w:r>
           <w:rPr>
             <w:rFonts w:asciiTheme="minorHAnsi" w:hAnsiTheme="minorHAnsi" w:cstheme="minorHAnsi"/>
@@ -1992,7 +2844,7 @@
           <w:t>(</w:t>
         </w:r>
       </w:ins>
-      <w:ins w:id="143" w:author="Facundo-std" w:date="2010-06-25T20:57:00Z">
+      <w:ins w:id="201" w:author="Facundo-std" w:date="2010-06-25T20:57:00Z">
         <w:r>
           <w:rPr>
             <w:rFonts w:asciiTheme="minorHAnsi" w:hAnsiTheme="minorHAnsi" w:cstheme="minorHAnsi"/>
@@ -2002,7 +2854,7 @@
           <w:t>proceso conocido como espalación</w:t>
         </w:r>
       </w:ins>
-      <w:ins w:id="144" w:author="Facundo-std" w:date="2010-06-25T20:56:00Z">
+      <w:ins w:id="202" w:author="Facundo-std" w:date="2010-06-25T20:56:00Z">
         <w:r>
           <w:rPr>
             <w:rFonts w:asciiTheme="minorHAnsi" w:hAnsiTheme="minorHAnsi" w:cstheme="minorHAnsi"/>
@@ -2012,7 +2864,7 @@
           <w:t>)</w:t>
         </w:r>
       </w:ins>
-      <w:ins w:id="145" w:author="Facundo-std" w:date="2010-06-25T20:54:00Z">
+      <w:ins w:id="203" w:author="Facundo-std" w:date="2010-06-25T20:54:00Z">
         <w:r>
           <w:rPr>
             <w:rFonts w:asciiTheme="minorHAnsi" w:hAnsiTheme="minorHAnsi" w:cstheme="minorHAnsi"/>
@@ -2022,8 +2874,8 @@
           <w:t xml:space="preserve">. </w:t>
         </w:r>
       </w:ins>
-      <w:ins w:id="146" w:author="Facundo-std" w:date="2010-06-25T20:30:00Z">
-        <w:del w:id="147" w:author="Facundo-std" w:date="2010-06-25T20:49:00Z">
+      <w:ins w:id="204" w:author="Facundo-std" w:date="2010-06-25T20:30:00Z">
+        <w:del w:id="205" w:author="Facundo-std" w:date="2010-06-25T20:49:00Z">
           <w:r>
             <w:rPr>
               <w:rFonts w:asciiTheme="minorHAnsi" w:hAnsiTheme="minorHAnsi" w:cstheme="minorHAnsi"/>
@@ -2033,7 +2885,7 @@
             <w:delText>igualmente existen algunos problemas a nivel del mar</w:delText>
           </w:r>
         </w:del>
-        <w:del w:id="148" w:author="Facundo-std" w:date="2010-06-25T20:54:00Z">
+        <w:del w:id="206" w:author="Facundo-std" w:date="2010-06-25T20:54:00Z">
           <w:r>
             <w:rPr>
               <w:rFonts w:asciiTheme="minorHAnsi" w:hAnsiTheme="minorHAnsi" w:cstheme="minorHAnsi"/>
@@ -2043,7 +2895,7 @@
             <w:delText xml:space="preserve">. </w:delText>
           </w:r>
         </w:del>
-        <w:del w:id="149" w:author="Facundo-std" w:date="2010-06-25T20:51:00Z">
+        <w:del w:id="207" w:author="Facundo-std" w:date="2010-06-25T20:51:00Z">
           <w:r>
             <w:rPr>
               <w:rFonts w:asciiTheme="minorHAnsi" w:hAnsiTheme="minorHAnsi" w:cstheme="minorHAnsi"/>
@@ -2053,7 +2905,7 @@
             <w:delText xml:space="preserve">El </w:delText>
           </w:r>
         </w:del>
-        <w:del w:id="150" w:author="Facundo-std" w:date="2010-06-25T20:55:00Z">
+        <w:del w:id="208" w:author="Facundo-std" w:date="2010-06-25T20:55:00Z">
           <w:r>
             <w:rPr>
               <w:rFonts w:asciiTheme="minorHAnsi" w:hAnsiTheme="minorHAnsi" w:cstheme="minorHAnsi"/>
@@ -2064,7 +2916,7 @@
           </w:r>
         </w:del>
       </w:ins>
-      <w:ins w:id="151" w:author="Facundo-std" w:date="2010-06-25T20:55:00Z">
+      <w:ins w:id="209" w:author="Facundo-std" w:date="2010-06-25T20:55:00Z">
         <w:r>
           <w:rPr>
             <w:rFonts w:asciiTheme="minorHAnsi" w:hAnsiTheme="minorHAnsi" w:cstheme="minorHAnsi"/>
@@ -2074,7 +2926,7 @@
           <w:t xml:space="preserve"> </w:t>
         </w:r>
       </w:ins>
-      <w:ins w:id="152" w:author="Facundo-std" w:date="2010-06-25T20:30:00Z">
+      <w:ins w:id="210" w:author="Facundo-std" w:date="2010-06-25T20:30:00Z">
         <w:r>
           <w:rPr>
             <w:rFonts w:asciiTheme="minorHAnsi" w:hAnsiTheme="minorHAnsi" w:cstheme="minorHAnsi"/>
@@ -2094,8 +2946,8 @@
           <w:szCs w:val="22"/>
         </w:rPr>
       </w:pPr>
-      <w:ins w:id="153" w:author="Facundo-std" w:date="2010-06-25T20:30:00Z">
-        <w:del w:id="154" w:author="Facundo-std" w:date="2010-06-25T20:58:00Z">
+      <w:ins w:id="211" w:author="Facundo-std" w:date="2010-06-25T20:30:00Z">
+        <w:del w:id="212" w:author="Facundo-std" w:date="2010-06-25T20:58:00Z">
           <w:r>
             <w:rPr>
               <w:rFonts w:asciiTheme="minorHAnsi" w:hAnsiTheme="minorHAnsi" w:cstheme="minorHAnsi"/>
@@ -2117,15 +2969,15 @@
           <w:szCs w:val="22"/>
         </w:rPr>
       </w:pPr>
-      <w:ins w:id="155" w:author="Facundo-std" w:date="2010-06-25T20:30:00Z">
-        <w:del w:id="156" w:author="Facundo-std" w:date="2010-06-25T21:21:00Z">
+      <w:ins w:id="213" w:author="Facundo-std" w:date="2010-06-25T20:30:00Z">
+        <w:del w:id="214" w:author="Facundo-std" w:date="2010-06-25T21:21:00Z">
           <w:r>
             <w:rPr>
               <w:rFonts w:asciiTheme="minorHAnsi" w:hAnsiTheme="minorHAnsi" w:cstheme="minorHAnsi"/>
               <w:noProof/>
               <w:sz w:val="22"/>
               <w:szCs w:val="22"/>
-              <w:rPrChange w:id="157">
+              <w:rPrChange w:id="215">
                 <w:rPr>
                   <w:rFonts w:asciiTheme="minorHAnsi" w:eastAsiaTheme="minorHAnsi" w:hAnsiTheme="minorHAnsi" w:cstheme="minorBidi"/>
                   <w:noProof/>
@@ -2134,7 +2986,6 @@
                 </w:rPr>
               </w:rPrChange>
             </w:rPr>
-            <w:lastRenderedPageBreak/>
             <w:drawing>
               <wp:inline distT="0" distB="0" distL="0" distR="0">
                 <wp:extent cx="4337731" cy="2520000"/>
@@ -2188,14 +3039,14 @@
       <w:pPr>
         <w:pStyle w:val="NormalWeb"/>
         <w:rPr>
-          <w:del w:id="158" w:author="Facundo-std" w:date="2010-06-25T21:51:00Z"/>
+          <w:del w:id="216" w:author="Facundo-std" w:date="2010-06-25T21:51:00Z"/>
           <w:rStyle w:val="apple-style-span"/>
           <w:rFonts w:asciiTheme="minorHAnsi" w:hAnsiTheme="minorHAnsi" w:cstheme="minorHAnsi"/>
           <w:sz w:val="22"/>
           <w:szCs w:val="22"/>
         </w:rPr>
       </w:pPr>
-      <w:ins w:id="159" w:author="Facundo-std" w:date="2010-06-25T20:30:00Z">
+      <w:ins w:id="217" w:author="Facundo-std" w:date="2010-06-25T20:30:00Z">
         <w:r>
           <w:rPr>
             <w:rFonts w:asciiTheme="minorHAnsi" w:hAnsiTheme="minorHAnsi" w:cstheme="minorHAnsi"/>
@@ -2205,7 +3056,7 @@
           <w:t xml:space="preserve">Otra fuente </w:t>
         </w:r>
       </w:ins>
-      <w:ins w:id="160" w:author="Facundo-std" w:date="2010-06-25T21:00:00Z">
+      <w:ins w:id="218" w:author="Facundo-std" w:date="2010-06-25T21:00:00Z">
         <w:r>
           <w:rPr>
             <w:rFonts w:asciiTheme="minorHAnsi" w:hAnsiTheme="minorHAnsi" w:cstheme="minorHAnsi"/>
@@ -2215,7 +3066,7 @@
           <w:t xml:space="preserve">importante </w:t>
         </w:r>
       </w:ins>
-      <w:ins w:id="161" w:author="Facundo-std" w:date="2010-06-25T20:30:00Z">
+      <w:ins w:id="219" w:author="Facundo-std" w:date="2010-06-25T20:30:00Z">
         <w:r>
           <w:rPr>
             <w:rFonts w:asciiTheme="minorHAnsi" w:hAnsiTheme="minorHAnsi" w:cstheme="minorHAnsi"/>
@@ -2233,7 +3084,7 @@
           </w:rPr>
           <w:t xml:space="preserve">Por ejemplo, el </w:t>
         </w:r>
-        <w:del w:id="162" w:author="Facundo-std" w:date="2010-06-25T21:00:00Z">
+        <w:del w:id="220" w:author="Facundo-std" w:date="2010-06-25T21:00:00Z">
           <w:r>
             <w:rPr>
               <w:rStyle w:val="apple-style-span"/>
@@ -2245,7 +3096,7 @@
           </w:r>
         </w:del>
       </w:ins>
-      <w:ins w:id="163" w:author="Facundo-std" w:date="2010-06-25T21:00:00Z">
+      <w:ins w:id="221" w:author="Facundo-std" w:date="2010-06-25T21:00:00Z">
         <w:r>
           <w:rPr>
             <w:rStyle w:val="apple-style-span"/>
@@ -2256,7 +3107,7 @@
           <w:t>P</w:t>
         </w:r>
       </w:ins>
-      <w:ins w:id="164" w:author="Facundo-std" w:date="2010-06-25T20:30:00Z">
+      <w:ins w:id="222" w:author="Facundo-std" w:date="2010-06-25T20:30:00Z">
         <w:r>
           <w:rPr>
             <w:rStyle w:val="apple-style-span"/>
@@ -2266,7 +3117,7 @@
           </w:rPr>
           <w:t>lomo utilizado</w:t>
         </w:r>
-        <w:del w:id="165" w:author="Facundo-std" w:date="2010-06-25T21:00:00Z">
+        <w:del w:id="223" w:author="Facundo-std" w:date="2010-06-25T21:00:00Z">
           <w:r>
             <w:rPr>
               <w:rStyle w:val="apple-style-span"/>
@@ -2287,7 +3138,7 @@
           <w:t xml:space="preserve"> para la soldadura</w:t>
         </w:r>
       </w:ins>
-      <w:ins w:id="166" w:author="Facundo-std" w:date="2010-06-25T21:00:00Z">
+      <w:ins w:id="224" w:author="Facundo-std" w:date="2010-06-25T21:00:00Z">
         <w:r>
           <w:rPr>
             <w:rStyle w:val="apple-style-span"/>
@@ -2298,7 +3149,7 @@
           <w:t>,</w:t>
         </w:r>
       </w:ins>
-      <w:ins w:id="167" w:author="Facundo-std" w:date="2010-06-25T20:30:00Z">
+      <w:ins w:id="225" w:author="Facundo-std" w:date="2010-06-25T20:30:00Z">
         <w:r>
           <w:rPr>
             <w:rStyle w:val="apple-style-span"/>
@@ -2309,7 +3160,7 @@
           <w:t xml:space="preserve"> puede tener restos de Uranio</w:t>
         </w:r>
       </w:ins>
-      <w:ins w:id="168" w:author="Facundo-std" w:date="2010-06-25T21:05:00Z">
+      <w:ins w:id="226" w:author="Facundo-std" w:date="2010-06-25T21:05:00Z">
         <w:r>
           <w:rPr>
             <w:rStyle w:val="apple-style-span"/>
@@ -2320,7 +3171,7 @@
           <w:t>(U)</w:t>
         </w:r>
       </w:ins>
-      <w:ins w:id="169" w:author="Facundo-std" w:date="2010-06-25T20:30:00Z">
+      <w:ins w:id="227" w:author="Facundo-std" w:date="2010-06-25T20:30:00Z">
         <w:r>
           <w:rPr>
             <w:rStyle w:val="apple-style-span"/>
@@ -2331,7 +3182,7 @@
           <w:t xml:space="preserve"> o Torio</w:t>
         </w:r>
       </w:ins>
-      <w:ins w:id="170" w:author="Facundo-std" w:date="2010-06-25T21:05:00Z">
+      <w:ins w:id="228" w:author="Facundo-std" w:date="2010-06-25T21:05:00Z">
         <w:r>
           <w:rPr>
             <w:rStyle w:val="apple-style-span"/>
@@ -2342,7 +3193,7 @@
           <w:t>(Th)</w:t>
         </w:r>
       </w:ins>
-      <w:ins w:id="171" w:author="Facundo-std" w:date="2010-06-25T20:30:00Z">
+      <w:ins w:id="229" w:author="Facundo-std" w:date="2010-06-25T20:30:00Z">
         <w:r>
           <w:rPr>
             <w:rStyle w:val="apple-style-span"/>
@@ -2353,7 +3204,7 @@
           <w:t>, ambos son naturalmente elementos radi</w:t>
         </w:r>
       </w:ins>
-      <w:ins w:id="172" w:author="Facundo-std" w:date="2010-06-25T21:01:00Z">
+      <w:ins w:id="230" w:author="Facundo-std" w:date="2010-06-25T21:01:00Z">
         <w:r>
           <w:rPr>
             <w:rStyle w:val="apple-style-span"/>
@@ -2364,7 +3215,7 @@
           <w:t>o</w:t>
         </w:r>
       </w:ins>
-      <w:ins w:id="173" w:author="Facundo-std" w:date="2010-06-25T20:30:00Z">
+      <w:ins w:id="231" w:author="Facundo-std" w:date="2010-06-25T20:30:00Z">
         <w:r>
           <w:rPr>
             <w:rStyle w:val="apple-style-span"/>
@@ -2375,7 +3226,7 @@
           <w:t>activos</w:t>
         </w:r>
       </w:ins>
-      <w:ins w:id="174" w:author="Facundo-std" w:date="2010-06-25T21:03:00Z">
+      <w:ins w:id="232" w:author="Facundo-std" w:date="2010-06-25T21:03:00Z">
         <w:r>
           <w:rPr>
             <w:rStyle w:val="apple-style-span"/>
@@ -2386,8 +3237,8 @@
           <w:t xml:space="preserve"> que generan</w:t>
         </w:r>
       </w:ins>
-      <w:ins w:id="175" w:author="Facundo-std" w:date="2010-06-25T20:30:00Z">
-        <w:del w:id="176" w:author="Facundo-std" w:date="2010-06-25T21:04:00Z">
+      <w:ins w:id="233" w:author="Facundo-std" w:date="2010-06-25T20:30:00Z">
+        <w:del w:id="234" w:author="Facundo-std" w:date="2010-06-25T21:04:00Z">
           <w:r>
             <w:rPr>
               <w:rStyle w:val="apple-style-span"/>
@@ -2407,7 +3258,7 @@
           </w:rPr>
           <w:t xml:space="preserve"> emisi</w:t>
         </w:r>
-        <w:del w:id="177" w:author="Facundo-std" w:date="2010-06-25T21:04:00Z">
+        <w:del w:id="235" w:author="Facundo-std" w:date="2010-06-25T21:04:00Z">
           <w:r>
             <w:rPr>
               <w:rStyle w:val="apple-style-span"/>
@@ -2419,7 +3270,7 @@
           </w:r>
         </w:del>
       </w:ins>
-      <w:ins w:id="178" w:author="Facundo-std" w:date="2010-06-25T21:04:00Z">
+      <w:ins w:id="236" w:author="Facundo-std" w:date="2010-06-25T21:04:00Z">
         <w:r>
           <w:rPr>
             <w:rStyle w:val="apple-style-span"/>
@@ -2430,7 +3281,7 @@
           <w:t>o</w:t>
         </w:r>
       </w:ins>
-      <w:ins w:id="179" w:author="Facundo-std" w:date="2010-06-25T20:30:00Z">
+      <w:ins w:id="237" w:author="Facundo-std" w:date="2010-06-25T20:30:00Z">
         <w:r>
           <w:rPr>
             <w:rStyle w:val="apple-style-span"/>
@@ -2441,7 +3292,7 @@
           <w:t>n</w:t>
         </w:r>
       </w:ins>
-      <w:ins w:id="180" w:author="Facundo-std" w:date="2010-06-25T21:04:00Z">
+      <w:ins w:id="238" w:author="Facundo-std" w:date="2010-06-25T21:04:00Z">
         <w:r>
           <w:rPr>
             <w:rStyle w:val="apple-style-span"/>
@@ -2452,7 +3303,7 @@
           <w:t>es</w:t>
         </w:r>
       </w:ins>
-      <w:ins w:id="181" w:author="Facundo-std" w:date="2010-06-25T20:30:00Z">
+      <w:ins w:id="239" w:author="Facundo-std" w:date="2010-06-25T20:30:00Z">
         <w:r>
           <w:rPr>
             <w:rStyle w:val="apple-style-span"/>
@@ -2462,7 +3313,7 @@
           </w:rPr>
           <w:t xml:space="preserve"> α</w:t>
         </w:r>
-        <w:del w:id="182" w:author="Facundo-std" w:date="2010-06-25T21:04:00Z">
+        <w:del w:id="240" w:author="Facundo-std" w:date="2010-06-25T21:04:00Z">
           <w:r>
             <w:rPr>
               <w:rStyle w:val="apple-style-span"/>
@@ -2474,7 +3325,7 @@
           </w:r>
         </w:del>
       </w:ins>
-      <w:ins w:id="183" w:author="Facundo-std" w:date="2010-06-25T21:04:00Z">
+      <w:ins w:id="241" w:author="Facundo-std" w:date="2010-06-25T21:04:00Z">
         <w:r>
           <w:rPr>
             <w:rStyle w:val="apple-style-span"/>
@@ -2485,7 +3336,7 @@
           <w:t>,</w:t>
         </w:r>
       </w:ins>
-      <w:ins w:id="184" w:author="Facundo-std" w:date="2010-06-25T20:30:00Z">
+      <w:ins w:id="242" w:author="Facundo-std" w:date="2010-06-25T20:30:00Z">
         <w:r>
           <w:rPr>
             <w:rStyle w:val="apple-style-span"/>
@@ -2495,7 +3346,7 @@
           </w:rPr>
           <w:t xml:space="preserve"> </w:t>
         </w:r>
-        <w:del w:id="185" w:author="Facundo-std" w:date="2010-06-25T21:04:00Z">
+        <w:del w:id="243" w:author="Facundo-std" w:date="2010-06-25T21:04:00Z">
           <w:r>
             <w:rPr>
               <w:rStyle w:val="apple-style-span"/>
@@ -2507,7 +3358,7 @@
           </w:r>
         </w:del>
       </w:ins>
-      <w:ins w:id="186" w:author="Facundo-std" w:date="2010-06-25T21:04:00Z">
+      <w:ins w:id="244" w:author="Facundo-std" w:date="2010-06-25T21:04:00Z">
         <w:r>
           <w:rPr>
             <w:rStyle w:val="apple-style-span"/>
@@ -2518,7 +3369,7 @@
           <w:t>pudiendo</w:t>
         </w:r>
       </w:ins>
-      <w:ins w:id="187" w:author="Facundo-std" w:date="2010-06-25T20:30:00Z">
+      <w:ins w:id="245" w:author="Facundo-std" w:date="2010-06-25T20:30:00Z">
         <w:r>
           <w:rPr>
             <w:rStyle w:val="apple-style-span"/>
@@ -2528,7 +3379,7 @@
           </w:rPr>
           <w:t xml:space="preserve"> luego liberar cargas y causar </w:t>
         </w:r>
-        <w:del w:id="188" w:author="Facundo-std" w:date="2010-06-25T21:04:00Z">
+        <w:del w:id="246" w:author="Facundo-std" w:date="2010-06-25T21:04:00Z">
           <w:r>
             <w:rPr>
               <w:rStyle w:val="apple-style-span"/>
@@ -2549,7 +3400,7 @@
           <w:t>SEE</w:t>
         </w:r>
       </w:ins>
-      <w:ins w:id="189" w:author="Facundo-std" w:date="2010-06-25T21:04:00Z">
+      <w:ins w:id="247" w:author="Facundo-std" w:date="2010-06-25T21:04:00Z">
         <w:r>
           <w:rPr>
             <w:rStyle w:val="apple-style-span"/>
@@ -2560,7 +3411,7 @@
           <w:t>s</w:t>
         </w:r>
       </w:ins>
-      <w:ins w:id="190" w:author="Facundo-std" w:date="2010-06-25T21:05:00Z">
+      <w:ins w:id="248" w:author="Facundo-std" w:date="2010-06-25T21:05:00Z">
         <w:r>
           <w:rPr>
             <w:rStyle w:val="apple-style-span"/>
@@ -2571,7 +3422,7 @@
           <w:t>.</w:t>
         </w:r>
       </w:ins>
-      <w:ins w:id="191" w:author="Facundo-std" w:date="2010-06-25T20:30:00Z">
+      <w:ins w:id="249" w:author="Facundo-std" w:date="2010-06-25T20:30:00Z">
         <w:r>
           <w:rPr>
             <w:rStyle w:val="apple-style-span"/>
@@ -2590,7 +3441,7 @@
           </w:rPr>
           <w:endnoteReference w:id="2"/>
         </w:r>
-        <w:del w:id="195" w:author="Facundo-std" w:date="2010-06-25T21:05:00Z">
+        <w:del w:id="253" w:author="Facundo-std" w:date="2010-06-25T21:05:00Z">
           <w:r>
             <w:rPr>
               <w:rStyle w:val="apple-style-span"/>
@@ -2603,18 +3454,18 @@
         </w:del>
       </w:ins>
     </w:p>
-    <w:moveToRangeEnd w:id="83"/>
+    <w:moveToRangeEnd w:id="141"/>
     <w:p>
       <w:pPr>
         <w:rPr>
-          <w:del w:id="196" w:author="Facundo-std" w:date="2010-06-25T21:09:00Z"/>
+          <w:del w:id="254" w:author="Facundo-std" w:date="2010-06-25T21:09:00Z"/>
           <w:rFonts w:cstheme="minorHAnsi"/>
           <w:b/>
           <w:i/>
           <w:color w:val="FF0000"/>
         </w:rPr>
       </w:pPr>
-      <w:del w:id="197" w:author="Facundo-std" w:date="2010-06-25T21:09:00Z">
+      <w:del w:id="255" w:author="Facundo-std" w:date="2010-06-25T21:09:00Z">
         <w:r>
           <w:rPr>
             <w:rFonts w:cstheme="minorHAnsi"/>
@@ -2622,6 +3473,7 @@
             <w:i/>
             <w:color w:val="FF0000"/>
           </w:rPr>
+          <w:lastRenderedPageBreak/>
           <w:delText>HISTORIA</w:delText>
         </w:r>
       </w:del>
@@ -2629,11 +3481,11 @@
     <w:p>
       <w:pPr>
         <w:rPr>
-          <w:del w:id="198" w:author="Facundo-std" w:date="2010-06-25T21:09:00Z"/>
+          <w:del w:id="256" w:author="Facundo-std" w:date="2010-06-25T21:09:00Z"/>
           <w:rFonts w:eastAsiaTheme="minorEastAsia" w:cstheme="minorHAnsi"/>
         </w:rPr>
       </w:pPr>
-      <w:del w:id="199" w:author="Facundo-std" w:date="2010-06-25T21:09:00Z">
+      <w:del w:id="257" w:author="Facundo-std" w:date="2010-06-25T21:09:00Z">
         <w:r>
           <w:rPr>
             <w:rStyle w:val="apple-style-span"/>
@@ -2772,12 +3624,12 @@
     <w:p>
       <w:pPr>
         <w:rPr>
-          <w:del w:id="206" w:author="Facundo-std" w:date="2010-06-25T21:09:00Z"/>
+          <w:del w:id="264" w:author="Facundo-std" w:date="2010-06-25T21:09:00Z"/>
           <w:rStyle w:val="apple-style-span"/>
           <w:rFonts w:cstheme="minorHAnsi"/>
         </w:rPr>
       </w:pPr>
-      <w:del w:id="207" w:author="Facundo-std" w:date="2010-06-25T21:09:00Z">
+      <w:del w:id="265" w:author="Facundo-std" w:date="2010-06-25T21:09:00Z">
         <w:r>
           <w:rPr>
             <w:rStyle w:val="apple-style-span"/>
@@ -2790,12 +3642,12 @@
     <w:p>
       <w:pPr>
         <w:rPr>
-          <w:del w:id="208" w:author="Facundo-std" w:date="2010-06-25T21:09:00Z"/>
+          <w:del w:id="266" w:author="Facundo-std" w:date="2010-06-25T21:09:00Z"/>
           <w:rStyle w:val="apple-style-span"/>
           <w:rFonts w:cstheme="minorHAnsi"/>
         </w:rPr>
       </w:pPr>
-      <w:del w:id="209" w:author="Facundo-std" w:date="2010-06-25T21:09:00Z">
+      <w:del w:id="267" w:author="Facundo-std" w:date="2010-06-25T21:09:00Z">
         <w:r>
           <w:delText>En contraste con la falta de reconocimiento del papel clave desempañado por la radiación cósmica en la generación de trastornos SEU a nivel del</w:delText>
         </w:r>
@@ -2804,15 +3656,7 @@
             <w:rStyle w:val="apple-style-span"/>
             <w:rFonts w:cstheme="minorHAnsi"/>
           </w:rPr>
-          <w:delText xml:space="preserve"> mar, las empresas relacionadas a la aviación le dieron el merecido reconocimiento y preocupación en literatura abierta no mucho tiempo </w:delText>
-        </w:r>
-        <w:r>
-          <w:rPr>
-            <w:rStyle w:val="apple-style-span"/>
-            <w:rFonts w:cstheme="minorHAnsi"/>
-          </w:rPr>
-          <w:lastRenderedPageBreak/>
-          <w:delText>después. Los trastornos SEU en el rubro de la aviación causado por neutrones atmosféricos fueron predichos en 1984</w:delText>
+          <w:delText xml:space="preserve"> mar, las empresas relacionadas a la aviación le dieron el merecido reconocimiento y preocupación en literatura abierta no mucho tiempo después. Los trastornos SEU en el rubro de la aviación causado por neutrones atmosféricos fueron predichos en 1984</w:delText>
         </w:r>
         <w:r>
           <w:rPr>
@@ -2870,7 +3714,7 @@
           <w:color w:val="FF0000"/>
         </w:rPr>
       </w:pPr>
-      <w:del w:id="216" w:author="Facundo-std" w:date="2010-06-25T20:30:00Z">
+      <w:del w:id="274" w:author="Facundo-std" w:date="2010-06-25T20:30:00Z">
         <w:r>
           <w:rPr>
             <w:rStyle w:val="apple-style-span"/>
@@ -2893,7 +3737,7 @@
           <w:lang w:eastAsia="en-US"/>
         </w:rPr>
       </w:pPr>
-      <w:del w:id="217" w:author="Facundo-std" w:date="2010-06-25T20:30:00Z">
+      <w:del w:id="275" w:author="Facundo-std" w:date="2010-06-25T20:30:00Z">
         <w:r>
           <w:rPr>
             <w:rFonts w:asciiTheme="minorHAnsi" w:eastAsiaTheme="minorHAnsi" w:hAnsiTheme="minorHAnsi" w:cstheme="minorBidi"/>
@@ -2914,14 +3758,14 @@
           <w:szCs w:val="22"/>
         </w:rPr>
       </w:pPr>
-      <w:del w:id="218" w:author="Facundo-std" w:date="2010-06-25T20:30:00Z">
+      <w:del w:id="276" w:author="Facundo-std" w:date="2010-06-25T20:30:00Z">
         <w:r>
           <w:rPr>
             <w:rFonts w:asciiTheme="minorHAnsi" w:hAnsiTheme="minorHAnsi" w:cstheme="minorHAnsi"/>
             <w:noProof/>
             <w:sz w:val="22"/>
             <w:szCs w:val="22"/>
-            <w:rPrChange w:id="219">
+            <w:rPrChange w:id="277">
               <w:rPr>
                 <w:rFonts w:asciiTheme="minorHAnsi" w:eastAsiaTheme="minorHAnsi" w:hAnsiTheme="minorHAnsi" w:cstheme="minorBidi"/>
                 <w:noProof/>
@@ -2930,6 +3774,7 @@
               </w:rPr>
             </w:rPrChange>
           </w:rPr>
+          <w:lastRenderedPageBreak/>
           <w:drawing>
             <wp:inline distT="0" distB="0" distL="0" distR="0">
               <wp:extent cx="2319528" cy="1800000"/>
@@ -2991,7 +3836,7 @@
             <w:noProof/>
             <w:sz w:val="22"/>
             <w:szCs w:val="22"/>
-            <w:rPrChange w:id="220">
+            <w:rPrChange w:id="278">
               <w:rPr>
                 <w:rFonts w:asciiTheme="minorHAnsi" w:eastAsiaTheme="minorHAnsi" w:hAnsiTheme="minorHAnsi" w:cstheme="minorBidi"/>
                 <w:noProof/>
@@ -3057,7 +3902,7 @@
           <w:szCs w:val="22"/>
         </w:rPr>
       </w:pPr>
-      <w:del w:id="221" w:author="Facundo-std" w:date="2010-06-25T20:30:00Z">
+      <w:del w:id="279" w:author="Facundo-std" w:date="2010-06-25T20:30:00Z">
         <w:r>
           <w:rPr>
             <w:rFonts w:asciiTheme="minorHAnsi" w:hAnsiTheme="minorHAnsi" w:cstheme="minorHAnsi"/>
@@ -3077,7 +3922,7 @@
           <w:szCs w:val="22"/>
         </w:rPr>
       </w:pPr>
-      <w:del w:id="222" w:author="Facundo-std" w:date="2010-06-25T20:30:00Z">
+      <w:del w:id="280" w:author="Facundo-std" w:date="2010-06-25T20:30:00Z">
         <w:r>
           <w:rPr>
             <w:rFonts w:asciiTheme="minorHAnsi" w:hAnsiTheme="minorHAnsi" w:cstheme="minorHAnsi"/>
@@ -3106,14 +3951,14 @@
           <w:szCs w:val="22"/>
         </w:rPr>
       </w:pPr>
-      <w:del w:id="223" w:author="Facundo-std" w:date="2010-06-25T20:30:00Z">
+      <w:del w:id="281" w:author="Facundo-std" w:date="2010-06-25T20:30:00Z">
         <w:r>
           <w:rPr>
             <w:rFonts w:asciiTheme="minorHAnsi" w:hAnsiTheme="minorHAnsi" w:cstheme="minorHAnsi"/>
             <w:noProof/>
             <w:sz w:val="22"/>
             <w:szCs w:val="22"/>
-            <w:rPrChange w:id="224">
+            <w:rPrChange w:id="282">
               <w:rPr>
                 <w:rFonts w:asciiTheme="minorHAnsi" w:eastAsiaTheme="minorHAnsi" w:hAnsiTheme="minorHAnsi" w:cstheme="minorBidi"/>
                 <w:noProof/>
@@ -3122,7 +3967,6 @@
               </w:rPr>
             </w:rPrChange>
           </w:rPr>
-          <w:lastRenderedPageBreak/>
           <w:drawing>
             <wp:inline distT="0" distB="0" distL="0" distR="0">
               <wp:extent cx="4337731" cy="2520000"/>
@@ -3181,7 +4025,7 @@
           <w:szCs w:val="22"/>
         </w:rPr>
       </w:pPr>
-      <w:del w:id="225" w:author="Facundo-std" w:date="2010-06-25T20:30:00Z">
+      <w:del w:id="283" w:author="Facundo-std" w:date="2010-06-25T20:30:00Z">
         <w:r>
           <w:rPr>
             <w:rFonts w:asciiTheme="minorHAnsi" w:hAnsiTheme="minorHAnsi" w:cstheme="minorHAnsi"/>
@@ -3257,12 +4101,12 @@
         <w:pStyle w:val="Textonotaalfinal"/>
         <w:jc w:val="both"/>
         <w:rPr>
-          <w:del w:id="50" w:author="Facundo-std" w:date="2010-06-25T21:11:00Z"/>
+          <w:del w:id="108" w:author="Facundo-std" w:date="2010-06-25T21:11:00Z"/>
           <w:rFonts w:ascii="Arial" w:hAnsi="Arial" w:cs="Arial"/>
           <w:lang w:val="en-US"/>
         </w:rPr>
       </w:pPr>
-      <w:del w:id="51" w:author="Facundo-std" w:date="2010-06-25T21:11:00Z">
+      <w:del w:id="109" w:author="Facundo-std" w:date="2010-06-25T21:11:00Z">
         <w:r>
           <w:rPr>
             <w:rStyle w:val="Refdenotaalfinal"/>
@@ -3305,12 +4149,12 @@
         <w:pStyle w:val="Textonotaalfinal"/>
         <w:jc w:val="both"/>
         <w:rPr>
-          <w:ins w:id="192" w:author="Facundo-std" w:date="2010-06-25T20:30:00Z"/>
+          <w:ins w:id="250" w:author="Facundo-std" w:date="2010-06-25T20:30:00Z"/>
           <w:rFonts w:ascii="Arial" w:hAnsi="Arial" w:cs="Arial"/>
           <w:lang w:val="en-US"/>
         </w:rPr>
       </w:pPr>
-      <w:ins w:id="193" w:author="Facundo-std" w:date="2010-06-25T20:30:00Z">
+      <w:ins w:id="251" w:author="Facundo-std" w:date="2010-06-25T20:30:00Z">
         <w:r>
           <w:rPr>
             <w:rStyle w:val="Refdenotaalfinal"/>
@@ -3331,7 +4175,7 @@
         <w:r>
           <w:rPr>
             <w:lang w:val="en-US"/>
-            <w:rPrChange w:id="194" w:author="Facundo-std" w:date="2010-06-25T20:30:00Z">
+            <w:rPrChange w:id="252" w:author="Facundo-std" w:date="2010-06-25T20:30:00Z">
               <w:rPr>
                 <w:sz w:val="22"/>
                 <w:szCs w:val="22"/>
@@ -3366,14 +4210,14 @@
         <w:spacing w:after="0" w:line="240" w:lineRule="auto"/>
         <w:jc w:val="both"/>
         <w:rPr>
-          <w:del w:id="200" w:author="Facundo-std" w:date="2010-06-25T21:09:00Z"/>
+          <w:del w:id="258" w:author="Facundo-std" w:date="2010-06-25T21:09:00Z"/>
           <w:rFonts w:ascii="Arial" w:hAnsi="Arial" w:cs="Arial"/>
           <w:sz w:val="20"/>
           <w:szCs w:val="20"/>
           <w:lang w:val="en-US"/>
         </w:rPr>
       </w:pPr>
-      <w:del w:id="201" w:author="Facundo-std" w:date="2010-06-25T21:09:00Z">
+      <w:del w:id="259" w:author="Facundo-std" w:date="2010-06-25T21:09:00Z">
         <w:r>
           <w:rPr>
             <w:rStyle w:val="Refdenotaalfinal"/>
@@ -3404,14 +4248,14 @@
         <w:spacing w:after="0" w:line="240" w:lineRule="auto"/>
         <w:jc w:val="both"/>
         <w:rPr>
-          <w:del w:id="202" w:author="Facundo-std" w:date="2010-06-25T21:09:00Z"/>
+          <w:del w:id="260" w:author="Facundo-std" w:date="2010-06-25T21:09:00Z"/>
           <w:rFonts w:ascii="Arial" w:hAnsi="Arial" w:cs="Arial"/>
           <w:sz w:val="20"/>
           <w:szCs w:val="20"/>
           <w:lang w:val="en-US"/>
         </w:rPr>
       </w:pPr>
-      <w:del w:id="203" w:author="Facundo-std" w:date="2010-06-25T21:09:00Z">
+      <w:del w:id="261" w:author="Facundo-std" w:date="2010-06-25T21:09:00Z">
         <w:r>
           <w:rPr>
             <w:rStyle w:val="Refdenotaalfinal"/>
@@ -3442,14 +4286,14 @@
         <w:spacing w:after="0" w:line="240" w:lineRule="auto"/>
         <w:jc w:val="both"/>
         <w:rPr>
-          <w:del w:id="204" w:author="Facundo-std" w:date="2010-06-25T21:09:00Z"/>
+          <w:del w:id="262" w:author="Facundo-std" w:date="2010-06-25T21:09:00Z"/>
           <w:rFonts w:ascii="Arial" w:hAnsi="Arial" w:cs="Arial"/>
           <w:sz w:val="20"/>
           <w:szCs w:val="20"/>
           <w:lang w:val="en-US"/>
         </w:rPr>
       </w:pPr>
-      <w:del w:id="205" w:author="Facundo-std" w:date="2010-06-25T21:09:00Z">
+      <w:del w:id="263" w:author="Facundo-std" w:date="2010-06-25T21:09:00Z">
         <w:r>
           <w:rPr>
             <w:rStyle w:val="Refdenotaalfinal"/>
@@ -3480,14 +4324,14 @@
         <w:spacing w:after="0" w:line="240" w:lineRule="auto"/>
         <w:jc w:val="both"/>
         <w:rPr>
-          <w:del w:id="210" w:author="Facundo-std" w:date="2010-06-25T21:09:00Z"/>
+          <w:del w:id="268" w:author="Facundo-std" w:date="2010-06-25T21:09:00Z"/>
           <w:rFonts w:ascii="Arial" w:hAnsi="Arial" w:cs="Arial"/>
           <w:sz w:val="20"/>
           <w:szCs w:val="20"/>
           <w:lang w:val="en-US"/>
         </w:rPr>
       </w:pPr>
-      <w:del w:id="211" w:author="Facundo-std" w:date="2010-06-25T21:09:00Z">
+      <w:del w:id="269" w:author="Facundo-std" w:date="2010-06-25T21:09:00Z">
         <w:r>
           <w:rPr>
             <w:rStyle w:val="Refdenotaalfinal"/>
@@ -3518,14 +4362,14 @@
         <w:spacing w:after="0" w:line="240" w:lineRule="auto"/>
         <w:jc w:val="both"/>
         <w:rPr>
-          <w:del w:id="212" w:author="Facundo-std" w:date="2010-06-25T21:09:00Z"/>
+          <w:del w:id="270" w:author="Facundo-std" w:date="2010-06-25T21:09:00Z"/>
           <w:rFonts w:ascii="Arial" w:hAnsi="Arial" w:cs="Arial"/>
           <w:sz w:val="20"/>
           <w:szCs w:val="20"/>
           <w:lang w:val="en-US"/>
         </w:rPr>
       </w:pPr>
-      <w:del w:id="213" w:author="Facundo-std" w:date="2010-06-25T21:09:00Z">
+      <w:del w:id="271" w:author="Facundo-std" w:date="2010-06-25T21:09:00Z">
         <w:r>
           <w:rPr>
             <w:rStyle w:val="Refdenotaalfinal"/>
@@ -3556,14 +4400,14 @@
         <w:spacing w:after="0" w:line="240" w:lineRule="auto"/>
         <w:jc w:val="both"/>
         <w:rPr>
-          <w:del w:id="214" w:author="Facundo-std" w:date="2010-06-25T21:09:00Z"/>
+          <w:del w:id="272" w:author="Facundo-std" w:date="2010-06-25T21:09:00Z"/>
           <w:rFonts w:ascii="Arial" w:hAnsi="Arial" w:cs="Arial"/>
           <w:sz w:val="20"/>
           <w:szCs w:val="20"/>
           <w:lang w:val="en-US"/>
         </w:rPr>
       </w:pPr>
-      <w:del w:id="215" w:author="Facundo-std" w:date="2010-06-25T21:09:00Z">
+      <w:del w:id="273" w:author="Facundo-std" w:date="2010-06-25T21:09:00Z">
         <w:r>
           <w:rPr>
             <w:rStyle w:val="Refdenotaalfinal"/>
@@ -3602,12 +4446,12 @@
         <w:pStyle w:val="Textonotaalfinal"/>
         <w:jc w:val="both"/>
         <w:rPr>
-          <w:del w:id="226" w:author="Facundo-std" w:date="2010-06-25T20:30:00Z"/>
+          <w:del w:id="284" w:author="Facundo-std" w:date="2010-06-25T20:30:00Z"/>
           <w:rFonts w:ascii="Arial" w:hAnsi="Arial" w:cs="Arial"/>
           <w:lang w:val="en-US"/>
         </w:rPr>
       </w:pPr>
-      <w:del w:id="227" w:author="Facundo-std" w:date="2010-06-25T20:30:00Z">
+      <w:del w:id="285" w:author="Facundo-std" w:date="2010-06-25T20:30:00Z">
         <w:r>
           <w:rPr>
             <w:rStyle w:val="Refdenotaalfinal"/>
@@ -4290,7 +5134,7 @@
 </file>
 
 <file path=customXml/itemProps1.xml><?xml version="1.0" encoding="utf-8"?>
-<ds:datastoreItem xmlns:ds="http://schemas.openxmlformats.org/officeDocument/2006/customXml" ds:itemID="{025D32AF-8BD3-4090-B5B3-40DC017BB2C7}">
+<ds:datastoreItem xmlns:ds="http://schemas.openxmlformats.org/officeDocument/2006/customXml" ds:itemID="{15DE8B52-CBC0-4AB3-BC87-BDDC80E6D8AE}">
   <ds:schemaRefs>
     <ds:schemaRef ds:uri="http://schemas.openxmlformats.org/officeDocument/2006/bibliography"/>
   </ds:schemaRefs>

</xml_diff>